<commit_message>
update code and document
</commit_message>
<xml_diff>
--- a/Document/[KLTN]-TestPlanSprint1.docx
+++ b/Document/[KLTN]-TestPlanSprint1.docx
@@ -2,6 +2,7 @@
 <file path=word/document.xml><?xml version="1.0" encoding="utf-8"?>
 <w:document xmlns:wpc="http://schemas.microsoft.com/office/word/2010/wordprocessingCanvas" xmlns:cx="http://schemas.microsoft.com/office/drawing/2014/chartex" xmlns:cx1="http://schemas.microsoft.com/office/drawing/2015/9/8/chartex" xmlns:cx2="http://schemas.microsoft.com/office/drawing/2015/10/21/chartex" xmlns:cx3="http://schemas.microsoft.com/office/drawing/2016/5/9/chartex" xmlns:cx4="http://schemas.microsoft.com/office/drawing/2016/5/10/chartex" xmlns:cx5="http://schemas.microsoft.com/office/drawing/2016/5/11/chartex" xmlns:cx6="http://schemas.microsoft.com/office/drawing/2016/5/12/chartex" xmlns:cx7="http://schemas.microsoft.com/office/drawing/2016/5/13/chartex" xmlns:cx8="http://schemas.microsoft.com/office/drawing/2016/5/14/chartex" xmlns:mc="http://schemas.openxmlformats.org/markup-compatibility/2006" xmlns:aink="http://schemas.microsoft.com/office/drawing/2016/ink" xmlns:am3d="http://schemas.microsoft.com/office/drawing/2017/model3d" xmlns:o="urn:schemas-microsoft-com:office:office" xmlns:oel="http://schemas.microsoft.com/office/2019/extlst" xmlns:r="http://schemas.openxmlformats.org/officeDocument/2006/relationships" xmlns:m="http://schemas.openxmlformats.org/officeDocument/2006/math" xmlns:v="urn:schemas-microsoft-com:vml" xmlns:wp14="http://schemas.microsoft.com/office/word/2010/wordprocessingDrawing" xmlns:wp="http://schemas.openxmlformats.org/drawingml/2006/wordprocessingDrawing" xmlns:w10="urn:schemas-microsoft-com:office:word" xmlns:w="http://schemas.openxmlformats.org/wordprocessingml/2006/main" xmlns:w14="http://schemas.microsoft.com/office/word/2010/wordml" xmlns:w15="http://schemas.microsoft.com/office/word/2012/wordml" xmlns:w16cex="http://schemas.microsoft.com/office/word/2018/wordml/cex" xmlns:w16cid="http://schemas.microsoft.com/office/word/2016/wordml/cid" xmlns:w16="http://schemas.microsoft.com/office/word/2018/wordml" xmlns:w16du="http://schemas.microsoft.com/office/word/2023/wordml/word16du" xmlns:w16sdtdh="http://schemas.microsoft.com/office/word/2020/wordml/sdtdatahash" xmlns:w16sdtfl="http://schemas.microsoft.com/office/word/2024/wordml/sdtformatlock" xmlns:w16se="http://schemas.microsoft.com/office/word/2015/wordml/symex" xmlns:wpg="http://schemas.microsoft.com/office/word/2010/wordprocessingGroup" xmlns:wpi="http://schemas.microsoft.com/office/word/2010/wordprocessingInk" xmlns:wne="http://schemas.microsoft.com/office/word/2006/wordml" xmlns:wps="http://schemas.microsoft.com/office/word/2010/wordprocessingShape" mc:Ignorable="w14 w15 w16se w16cid w16 w16cex w16sdtdh w16sdtfl w16du wp14">
   <w:body>
+    <w:bookmarkStart w:id="0" w:name="_Hlk185553155"/>
     <w:p>
       <w:pPr>
         <w:spacing w:before="2"/>
@@ -9,7 +10,6 @@
           <w:lang w:val="en-US"/>
         </w:rPr>
       </w:pPr>
-      <w:bookmarkStart w:id="0" w:name="_Hlk185553155"/>
       <w:r>
         <w:rPr>
           <w:noProof/>
@@ -562,7 +562,23 @@
           <w:sz w:val="40"/>
           <w:szCs w:val="40"/>
         </w:rPr>
-        <w:t>(TÀI LIỆU TESTPLAN SPRINT 1)</w:t>
+        <w:t xml:space="preserve">(TÀI LIỆU TESTPLAN SPRINT </w:t>
+      </w:r>
+      <w:r>
+        <w:rPr>
+          <w:b/>
+          <w:sz w:val="40"/>
+          <w:szCs w:val="40"/>
+        </w:rPr>
+        <w:t>1</w:t>
+      </w:r>
+      <w:r>
+        <w:rPr>
+          <w:b/>
+          <w:sz w:val="40"/>
+          <w:szCs w:val="40"/>
+        </w:rPr>
+        <w:t>)</w:t>
       </w:r>
     </w:p>
     <w:p>
@@ -1064,7 +1080,6 @@
               <w:contextualSpacing/>
               <w:jc w:val="center"/>
               <w:rPr>
-                <w:rFonts w:asciiTheme="majorHAnsi" w:hAnsiTheme="majorHAnsi" w:cstheme="majorHAnsi"/>
                 <w:b/>
                 <w:bCs/>
                 <w:sz w:val="32"/>
@@ -1073,7 +1088,6 @@
             </w:pPr>
             <w:r>
               <w:rPr>
-                <w:rFonts w:asciiTheme="majorHAnsi" w:hAnsiTheme="majorHAnsi" w:cstheme="majorHAnsi"/>
                 <w:b/>
                 <w:bCs/>
                 <w:sz w:val="32"/>
@@ -2819,7 +2833,19 @@
               <w:rPr>
                 <w:color w:val="000000"/>
               </w:rPr>
-              <w:t>TestPlanSprint1.docx</w:t>
+              <w:t>Test</w:t>
+            </w:r>
+            <w:r>
+              <w:rPr>
+                <w:color w:val="000000"/>
+              </w:rPr>
+              <w:t>PlanSprint1</w:t>
+            </w:r>
+            <w:r>
+              <w:rPr>
+                <w:color w:val="000000"/>
+              </w:rPr>
+              <w:t>.docx</w:t>
             </w:r>
           </w:p>
         </w:tc>
@@ -4449,6 +4475,9 @@
     <w:p/>
     <w:sdt>
       <w:sdtPr>
+        <w:rPr>
+          <w:b w:val="0"/>
+        </w:rPr>
         <w:id w:val="-1002514105"/>
         <w:docPartObj>
           <w:docPartGallery w:val="Table of Contents"/>
@@ -4457,7 +4486,6 @@
       </w:sdtPr>
       <w:sdtEndPr>
         <w:rPr>
-          <w:b w:val="0"/>
           <w:bCs/>
           <w:noProof/>
         </w:rPr>
@@ -7254,7 +7282,7 @@
               <w:rPr>
                 <w:b/>
               </w:rPr>
-              <w:t>75</w:t>
+              <w:t>53</w:t>
             </w:r>
           </w:p>
         </w:tc>
@@ -7723,7 +7751,7 @@
                 <w:b/>
                 <w:bCs/>
               </w:rPr>
-              <w:t>36</w:t>
+              <w:t>21</w:t>
             </w:r>
           </w:p>
         </w:tc>
@@ -8013,7 +8041,7 @@
               </w:rPr>
             </w:pPr>
             <w:r>
-              <w:t>Gọi món</w:t>
+              <w:t>Gọi món – Quản lý giỏ hàng</w:t>
             </w:r>
           </w:p>
         </w:tc>
@@ -8122,7 +8150,7 @@
               </w:rPr>
             </w:pPr>
             <w:r>
-              <w:t>2</w:t>
+              <w:t>3</w:t>
             </w:r>
           </w:p>
         </w:tc>
@@ -8217,7 +8245,7 @@
               </w:rPr>
             </w:pPr>
             <w:r>
-              <w:t>Quản lý giỏ hàng</w:t>
+              <w:t>Gợi ý món</w:t>
             </w:r>
           </w:p>
         </w:tc>
@@ -8326,7 +8354,7 @@
               </w:rPr>
             </w:pPr>
             <w:r>
-              <w:t>2</w:t>
+              <w:t>1</w:t>
             </w:r>
           </w:p>
         </w:tc>
@@ -8421,7 +8449,7 @@
               </w:rPr>
             </w:pPr>
             <w:r>
-              <w:t>Quản lý danh mục</w:t>
+              <w:t>Chatbox</w:t>
             </w:r>
           </w:p>
         </w:tc>
@@ -8625,7 +8653,7 @@
               </w:rPr>
             </w:pPr>
             <w:r>
-              <w:t>Khuyến mãi và Thanh toán</w:t>
+              <w:t>Đặt hàng và Thanh toán</w:t>
             </w:r>
           </w:p>
         </w:tc>
@@ -8734,7 +8762,7 @@
               </w:rPr>
             </w:pPr>
             <w:r>
-              <w:t>2</w:t>
+              <w:t>3</w:t>
             </w:r>
           </w:p>
         </w:tc>
@@ -8865,7 +8893,7 @@
               </w:rPr>
             </w:pPr>
             <w:r>
-              <w:t>24/03/2025</w:t>
+              <w:t>25/03/2025</w:t>
             </w:r>
           </w:p>
         </w:tc>
@@ -8902,7 +8930,7 @@
               </w:rPr>
             </w:pPr>
             <w:r>
-              <w:t>24/03/2025</w:t>
+              <w:t>25/03/2025</w:t>
             </w:r>
           </w:p>
         </w:tc>
@@ -9033,7 +9061,7 @@
               </w:rPr>
             </w:pPr>
             <w:r>
-              <w:t>Đánh giá</w:t>
+              <w:t>Đăng nhập</w:t>
             </w:r>
           </w:p>
         </w:tc>
@@ -9070,7 +9098,7 @@
               </w:rPr>
             </w:pPr>
             <w:r>
-              <w:t>24/03/2025</w:t>
+              <w:t>25/03/2025</w:t>
             </w:r>
           </w:p>
         </w:tc>
@@ -9108,7 +9136,7 @@
               </w:rPr>
             </w:pPr>
             <w:r>
-              <w:t>24/03/2025</w:t>
+              <w:t>25/03/2025</w:t>
             </w:r>
           </w:p>
         </w:tc>
@@ -9240,7 +9268,7 @@
               </w:rPr>
             </w:pPr>
             <w:r>
-              <w:t>Danh sách bàn</w:t>
+              <w:t>Đánh giá dịch vụ</w:t>
             </w:r>
           </w:p>
         </w:tc>
@@ -9277,7 +9305,7 @@
               </w:rPr>
             </w:pPr>
             <w:r>
-              <w:t>24/03/2025</w:t>
+              <w:t>25/03/2025</w:t>
             </w:r>
           </w:p>
         </w:tc>
@@ -9315,7 +9343,7 @@
               </w:rPr>
             </w:pPr>
             <w:r>
-              <w:t>24/03/2025</w:t>
+              <w:t>25/03/2025</w:t>
             </w:r>
           </w:p>
         </w:tc>
@@ -9447,7 +9475,7 @@
               </w:rPr>
             </w:pPr>
             <w:r>
-              <w:t>Thông báo đơn hàng</w:t>
+              <w:t>Danh sách bàn</w:t>
             </w:r>
           </w:p>
         </w:tc>
@@ -9484,7 +9512,7 @@
               </w:rPr>
             </w:pPr>
             <w:r>
-              <w:t>24/03/2025</w:t>
+              <w:t>25/03/2025</w:t>
             </w:r>
           </w:p>
         </w:tc>
@@ -9522,7 +9550,7 @@
               </w:rPr>
             </w:pPr>
             <w:r>
-              <w:t>24/03/2025</w:t>
+              <w:t>25/03/2025</w:t>
             </w:r>
           </w:p>
         </w:tc>
@@ -9691,7 +9719,7 @@
               </w:rPr>
             </w:pPr>
             <w:r>
-              <w:t>25/03/2025</w:t>
+              <w:t>26/03/2025</w:t>
             </w:r>
           </w:p>
         </w:tc>
@@ -9729,7 +9757,7 @@
               </w:rPr>
             </w:pPr>
             <w:r>
-              <w:t>25/03/2025</w:t>
+              <w:t>26/03/2025</w:t>
             </w:r>
           </w:p>
         </w:tc>
@@ -9861,7 +9889,7 @@
               </w:rPr>
             </w:pPr>
             <w:r>
-              <w:t>Xử lí đơn hàng</w:t>
+              <w:t>Lịch sử đơn hàng</w:t>
             </w:r>
           </w:p>
         </w:tc>
@@ -9898,7 +9926,7 @@
               </w:rPr>
             </w:pPr>
             <w:r>
-              <w:t>24/03/2025</w:t>
+              <w:t>26/03/2025</w:t>
             </w:r>
           </w:p>
         </w:tc>
@@ -9936,7 +9964,7 @@
               </w:rPr>
             </w:pPr>
             <w:r>
-              <w:t>24/03/2025</w:t>
+              <w:t>26/03/2025</w:t>
             </w:r>
           </w:p>
         </w:tc>
@@ -10068,7 +10096,7 @@
               </w:rPr>
             </w:pPr>
             <w:r>
-              <w:t>Đăng ký</w:t>
+              <w:t>Hóa đơn</w:t>
             </w:r>
           </w:p>
         </w:tc>
@@ -10105,7 +10133,7 @@
               </w:rPr>
             </w:pPr>
             <w:r>
-              <w:t>24/03/2025</w:t>
+              <w:t>26/03/2025</w:t>
             </w:r>
           </w:p>
         </w:tc>
@@ -10143,7 +10171,7 @@
               </w:rPr>
             </w:pPr>
             <w:r>
-              <w:t>24/03/2025</w:t>
+              <w:t>26/03/2025</w:t>
             </w:r>
           </w:p>
         </w:tc>
@@ -10179,7 +10207,7 @@
               </w:rPr>
             </w:pPr>
             <w:r>
-              <w:t>3</w:t>
+              <w:t>1</w:t>
             </w:r>
           </w:p>
         </w:tc>
@@ -10275,7 +10303,7 @@
               </w:rPr>
             </w:pPr>
             <w:r>
-              <w:t>Đăng nhập</w:t>
+              <w:t>Quản lý tài khoản</w:t>
             </w:r>
           </w:p>
         </w:tc>
@@ -10312,7 +10340,7 @@
               </w:rPr>
             </w:pPr>
             <w:r>
-              <w:t>24/03/2025</w:t>
+              <w:t>26/03/2025</w:t>
             </w:r>
           </w:p>
         </w:tc>
@@ -10350,628 +10378,7 @@
               </w:rPr>
             </w:pPr>
             <w:r>
-              <w:t>24/03/2025</w:t>
-            </w:r>
-          </w:p>
-        </w:tc>
-        <w:tc>
-          <w:tcPr>
-            <w:tcW w:w="1030" w:type="dxa"/>
-            <w:tcBorders>
-              <w:top w:val="single" w:sz="4" w:space="0" w:color="000000"/>
-              <w:left w:val="single" w:sz="4" w:space="0" w:color="000000"/>
-              <w:bottom w:val="single" w:sz="4" w:space="0" w:color="000000"/>
-              <w:right w:val="single" w:sz="4" w:space="0" w:color="000000"/>
-            </w:tcBorders>
-            <w:tcMar>
-              <w:top w:w="55" w:type="dxa"/>
-              <w:left w:w="55" w:type="dxa"/>
-              <w:bottom w:w="55" w:type="dxa"/>
-              <w:right w:w="55" w:type="dxa"/>
-            </w:tcMar>
-          </w:tcPr>
-          <w:p>
-            <w:pPr>
-              <w:widowControl/>
-              <w:pBdr>
-                <w:top w:val="nil"/>
-                <w:left w:val="nil"/>
-                <w:bottom w:val="nil"/>
-                <w:right w:val="nil"/>
-                <w:between w:val="nil"/>
-              </w:pBdr>
-              <w:jc w:val="center"/>
-              <w:rPr>
-                <w:color w:val="000000"/>
-              </w:rPr>
-            </w:pPr>
-            <w:r>
-              <w:t>2</w:t>
-            </w:r>
-          </w:p>
-        </w:tc>
-        <w:tc>
-          <w:tcPr>
-            <w:tcW w:w="1465" w:type="dxa"/>
-            <w:tcBorders>
-              <w:top w:val="single" w:sz="4" w:space="0" w:color="000000"/>
-              <w:left w:val="single" w:sz="4" w:space="0" w:color="000000"/>
-              <w:bottom w:val="single" w:sz="4" w:space="0" w:color="000000"/>
-              <w:right w:val="single" w:sz="4" w:space="0" w:color="000000"/>
-            </w:tcBorders>
-            <w:tcMar>
-              <w:top w:w="55" w:type="dxa"/>
-              <w:left w:w="55" w:type="dxa"/>
-              <w:bottom w:w="55" w:type="dxa"/>
-              <w:right w:w="55" w:type="dxa"/>
-            </w:tcMar>
-          </w:tcPr>
-          <w:p>
-            <w:pPr>
-              <w:widowControl/>
-              <w:pBdr>
-                <w:top w:val="nil"/>
-                <w:left w:val="nil"/>
-                <w:bottom w:val="nil"/>
-                <w:right w:val="nil"/>
-                <w:between w:val="nil"/>
-              </w:pBdr>
-              <w:jc w:val="center"/>
-              <w:rPr>
-                <w:color w:val="000000"/>
-                <w:lang w:val="en-US"/>
-              </w:rPr>
-            </w:pPr>
-            <w:r>
-              <w:t>Hữu</w:t>
-            </w:r>
-          </w:p>
-        </w:tc>
-      </w:tr>
-      <w:tr>
-        <w:trPr>
-          <w:trHeight w:val="486"/>
-        </w:trPr>
-        <w:tc>
-          <w:tcPr>
-            <w:tcW w:w="610" w:type="dxa"/>
-            <w:tcBorders>
-              <w:top w:val="single" w:sz="4" w:space="0" w:color="000000"/>
-              <w:left w:val="single" w:sz="4" w:space="0" w:color="000000"/>
-              <w:bottom w:val="single" w:sz="4" w:space="0" w:color="000000"/>
-              <w:right w:val="single" w:sz="4" w:space="0" w:color="000000"/>
-            </w:tcBorders>
-            <w:tcMar>
-              <w:top w:w="55" w:type="dxa"/>
-              <w:left w:w="55" w:type="dxa"/>
-              <w:bottom w:w="55" w:type="dxa"/>
-              <w:right w:w="55" w:type="dxa"/>
-            </w:tcMar>
-            <w:vAlign w:val="center"/>
-          </w:tcPr>
-          <w:p/>
-        </w:tc>
-        <w:tc>
-          <w:tcPr>
-            <w:tcW w:w="3235" w:type="dxa"/>
-            <w:tcBorders>
-              <w:top w:val="single" w:sz="4" w:space="0" w:color="000000"/>
-              <w:left w:val="single" w:sz="4" w:space="0" w:color="000000"/>
-              <w:bottom w:val="single" w:sz="4" w:space="0" w:color="000000"/>
-              <w:right w:val="single" w:sz="4" w:space="0" w:color="000000"/>
-            </w:tcBorders>
-            <w:tcMar>
-              <w:top w:w="55" w:type="dxa"/>
-              <w:left w:w="55" w:type="dxa"/>
-              <w:bottom w:w="55" w:type="dxa"/>
-              <w:right w:w="55" w:type="dxa"/>
-            </w:tcMar>
-          </w:tcPr>
-          <w:p>
-            <w:pPr>
-              <w:widowControl/>
-              <w:pBdr>
-                <w:top w:val="nil"/>
-                <w:left w:val="nil"/>
-                <w:bottom w:val="nil"/>
-                <w:right w:val="nil"/>
-                <w:between w:val="nil"/>
-              </w:pBdr>
-              <w:rPr>
-                <w:color w:val="000000"/>
-              </w:rPr>
-            </w:pPr>
-            <w:r>
-              <w:t>Quản lý bàn</w:t>
-            </w:r>
-          </w:p>
-        </w:tc>
-        <w:tc>
-          <w:tcPr>
-            <w:tcW w:w="1525" w:type="dxa"/>
-            <w:tcBorders>
-              <w:top w:val="single" w:sz="4" w:space="0" w:color="000000"/>
-              <w:left w:val="single" w:sz="4" w:space="0" w:color="000000"/>
-              <w:bottom w:val="single" w:sz="4" w:space="0" w:color="000000"/>
-              <w:right w:val="single" w:sz="4" w:space="0" w:color="000000"/>
-            </w:tcBorders>
-            <w:tcMar>
-              <w:top w:w="55" w:type="dxa"/>
-              <w:left w:w="55" w:type="dxa"/>
-              <w:bottom w:w="55" w:type="dxa"/>
-              <w:right w:w="55" w:type="dxa"/>
-            </w:tcMar>
-          </w:tcPr>
-          <w:p>
-            <w:pPr>
-              <w:widowControl/>
-              <w:pBdr>
-                <w:top w:val="nil"/>
-                <w:left w:val="nil"/>
-                <w:bottom w:val="nil"/>
-                <w:right w:val="nil"/>
-                <w:between w:val="nil"/>
-              </w:pBdr>
-              <w:jc w:val="center"/>
-              <w:rPr>
-                <w:bCs/>
-                <w:lang w:val="en-US"/>
-              </w:rPr>
-            </w:pPr>
-            <w:r>
-              <w:t>24/03/2025</w:t>
-            </w:r>
-          </w:p>
-        </w:tc>
-        <w:tc>
-          <w:tcPr>
-            <w:tcW w:w="1437" w:type="dxa"/>
-            <w:tcBorders>
-              <w:top w:val="single" w:sz="4" w:space="0" w:color="000000"/>
-              <w:left w:val="single" w:sz="4" w:space="0" w:color="000000"/>
-              <w:bottom w:val="single" w:sz="4" w:space="0" w:color="000000"/>
-              <w:right w:val="single" w:sz="4" w:space="0" w:color="000000"/>
-            </w:tcBorders>
-            <w:tcMar>
-              <w:top w:w="55" w:type="dxa"/>
-              <w:left w:w="55" w:type="dxa"/>
-              <w:bottom w:w="55" w:type="dxa"/>
-              <w:right w:w="55" w:type="dxa"/>
-            </w:tcMar>
-          </w:tcPr>
-          <w:p>
-            <w:pPr>
-              <w:widowControl/>
-              <w:pBdr>
-                <w:top w:val="nil"/>
-                <w:left w:val="nil"/>
-                <w:bottom w:val="nil"/>
-                <w:right w:val="nil"/>
-                <w:between w:val="nil"/>
-              </w:pBdr>
-              <w:ind w:hanging="55"/>
-              <w:jc w:val="center"/>
-              <w:rPr>
-                <w:bCs/>
-                <w:lang w:val="en-US"/>
-              </w:rPr>
-            </w:pPr>
-            <w:r>
-              <w:t>24/03/2025</w:t>
-            </w:r>
-          </w:p>
-        </w:tc>
-        <w:tc>
-          <w:tcPr>
-            <w:tcW w:w="1030" w:type="dxa"/>
-            <w:tcBorders>
-              <w:top w:val="single" w:sz="4" w:space="0" w:color="000000"/>
-              <w:left w:val="single" w:sz="4" w:space="0" w:color="000000"/>
-              <w:bottom w:val="single" w:sz="4" w:space="0" w:color="000000"/>
-              <w:right w:val="single" w:sz="4" w:space="0" w:color="000000"/>
-            </w:tcBorders>
-            <w:tcMar>
-              <w:top w:w="55" w:type="dxa"/>
-              <w:left w:w="55" w:type="dxa"/>
-              <w:bottom w:w="55" w:type="dxa"/>
-              <w:right w:w="55" w:type="dxa"/>
-            </w:tcMar>
-          </w:tcPr>
-          <w:p>
-            <w:pPr>
-              <w:widowControl/>
-              <w:pBdr>
-                <w:top w:val="nil"/>
-                <w:left w:val="nil"/>
-                <w:bottom w:val="nil"/>
-                <w:right w:val="nil"/>
-                <w:between w:val="nil"/>
-              </w:pBdr>
-              <w:jc w:val="center"/>
-              <w:rPr>
-                <w:color w:val="000000"/>
-              </w:rPr>
-            </w:pPr>
-            <w:r>
-              <w:t>2</w:t>
-            </w:r>
-          </w:p>
-        </w:tc>
-        <w:tc>
-          <w:tcPr>
-            <w:tcW w:w="1465" w:type="dxa"/>
-            <w:tcBorders>
-              <w:top w:val="single" w:sz="4" w:space="0" w:color="000000"/>
-              <w:left w:val="single" w:sz="4" w:space="0" w:color="000000"/>
-              <w:bottom w:val="single" w:sz="4" w:space="0" w:color="000000"/>
-              <w:right w:val="single" w:sz="4" w:space="0" w:color="000000"/>
-            </w:tcBorders>
-            <w:tcMar>
-              <w:top w:w="55" w:type="dxa"/>
-              <w:left w:w="55" w:type="dxa"/>
-              <w:bottom w:w="55" w:type="dxa"/>
-              <w:right w:w="55" w:type="dxa"/>
-            </w:tcMar>
-          </w:tcPr>
-          <w:p>
-            <w:pPr>
-              <w:widowControl/>
-              <w:pBdr>
-                <w:top w:val="nil"/>
-                <w:left w:val="nil"/>
-                <w:bottom w:val="nil"/>
-                <w:right w:val="nil"/>
-                <w:between w:val="nil"/>
-              </w:pBdr>
-              <w:jc w:val="center"/>
-              <w:rPr>
-                <w:color w:val="000000"/>
-                <w:lang w:val="en-US"/>
-              </w:rPr>
-            </w:pPr>
-            <w:r>
-              <w:t>Hữu</w:t>
-            </w:r>
-          </w:p>
-        </w:tc>
-      </w:tr>
-      <w:tr>
-        <w:trPr>
-          <w:trHeight w:val="486"/>
-        </w:trPr>
-        <w:tc>
-          <w:tcPr>
-            <w:tcW w:w="610" w:type="dxa"/>
-            <w:tcBorders>
-              <w:top w:val="single" w:sz="4" w:space="0" w:color="000000"/>
-              <w:left w:val="single" w:sz="4" w:space="0" w:color="000000"/>
-              <w:bottom w:val="single" w:sz="4" w:space="0" w:color="000000"/>
-              <w:right w:val="single" w:sz="4" w:space="0" w:color="000000"/>
-            </w:tcBorders>
-            <w:tcMar>
-              <w:top w:w="55" w:type="dxa"/>
-              <w:left w:w="55" w:type="dxa"/>
-              <w:bottom w:w="55" w:type="dxa"/>
-              <w:right w:w="55" w:type="dxa"/>
-            </w:tcMar>
-            <w:vAlign w:val="center"/>
-          </w:tcPr>
-          <w:p/>
-        </w:tc>
-        <w:tc>
-          <w:tcPr>
-            <w:tcW w:w="3235" w:type="dxa"/>
-            <w:tcBorders>
-              <w:top w:val="single" w:sz="4" w:space="0" w:color="000000"/>
-              <w:left w:val="single" w:sz="4" w:space="0" w:color="000000"/>
-              <w:bottom w:val="single" w:sz="4" w:space="0" w:color="000000"/>
-              <w:right w:val="single" w:sz="4" w:space="0" w:color="000000"/>
-            </w:tcBorders>
-            <w:tcMar>
-              <w:top w:w="55" w:type="dxa"/>
-              <w:left w:w="55" w:type="dxa"/>
-              <w:bottom w:w="55" w:type="dxa"/>
-              <w:right w:w="55" w:type="dxa"/>
-            </w:tcMar>
-          </w:tcPr>
-          <w:p>
-            <w:pPr>
-              <w:widowControl/>
-              <w:pBdr>
-                <w:top w:val="nil"/>
-                <w:left w:val="nil"/>
-                <w:bottom w:val="nil"/>
-                <w:right w:val="nil"/>
-                <w:between w:val="nil"/>
-              </w:pBdr>
-              <w:rPr>
-                <w:color w:val="000000"/>
-              </w:rPr>
-            </w:pPr>
-            <w:r>
-              <w:t>Quản lý tài khoản</w:t>
-            </w:r>
-          </w:p>
-        </w:tc>
-        <w:tc>
-          <w:tcPr>
-            <w:tcW w:w="1525" w:type="dxa"/>
-            <w:tcBorders>
-              <w:top w:val="single" w:sz="4" w:space="0" w:color="000000"/>
-              <w:left w:val="single" w:sz="4" w:space="0" w:color="000000"/>
-              <w:bottom w:val="single" w:sz="4" w:space="0" w:color="000000"/>
-              <w:right w:val="single" w:sz="4" w:space="0" w:color="000000"/>
-            </w:tcBorders>
-            <w:tcMar>
-              <w:top w:w="55" w:type="dxa"/>
-              <w:left w:w="55" w:type="dxa"/>
-              <w:bottom w:w="55" w:type="dxa"/>
-              <w:right w:w="55" w:type="dxa"/>
-            </w:tcMar>
-          </w:tcPr>
-          <w:p>
-            <w:pPr>
-              <w:widowControl/>
-              <w:pBdr>
-                <w:top w:val="nil"/>
-                <w:left w:val="nil"/>
-                <w:bottom w:val="nil"/>
-                <w:right w:val="nil"/>
-                <w:between w:val="nil"/>
-              </w:pBdr>
-              <w:jc w:val="center"/>
-              <w:rPr>
-                <w:bCs/>
-                <w:lang w:val="en-US"/>
-              </w:rPr>
-            </w:pPr>
-            <w:r>
-              <w:t>25/03/2025</w:t>
-            </w:r>
-          </w:p>
-        </w:tc>
-        <w:tc>
-          <w:tcPr>
-            <w:tcW w:w="1437" w:type="dxa"/>
-            <w:tcBorders>
-              <w:top w:val="single" w:sz="4" w:space="0" w:color="000000"/>
-              <w:left w:val="single" w:sz="4" w:space="0" w:color="000000"/>
-              <w:bottom w:val="single" w:sz="4" w:space="0" w:color="000000"/>
-              <w:right w:val="single" w:sz="4" w:space="0" w:color="000000"/>
-            </w:tcBorders>
-            <w:tcMar>
-              <w:top w:w="55" w:type="dxa"/>
-              <w:left w:w="55" w:type="dxa"/>
-              <w:bottom w:w="55" w:type="dxa"/>
-              <w:right w:w="55" w:type="dxa"/>
-            </w:tcMar>
-          </w:tcPr>
-          <w:p>
-            <w:pPr>
-              <w:widowControl/>
-              <w:pBdr>
-                <w:top w:val="nil"/>
-                <w:left w:val="nil"/>
-                <w:bottom w:val="nil"/>
-                <w:right w:val="nil"/>
-                <w:between w:val="nil"/>
-              </w:pBdr>
-              <w:ind w:hanging="55"/>
-              <w:jc w:val="center"/>
-              <w:rPr>
-                <w:bCs/>
-                <w:lang w:val="en-US"/>
-              </w:rPr>
-            </w:pPr>
-            <w:r>
-              <w:t>25/03/2025</w:t>
-            </w:r>
-          </w:p>
-        </w:tc>
-        <w:tc>
-          <w:tcPr>
-            <w:tcW w:w="1030" w:type="dxa"/>
-            <w:tcBorders>
-              <w:top w:val="single" w:sz="4" w:space="0" w:color="000000"/>
-              <w:left w:val="single" w:sz="4" w:space="0" w:color="000000"/>
-              <w:bottom w:val="single" w:sz="4" w:space="0" w:color="000000"/>
-              <w:right w:val="single" w:sz="4" w:space="0" w:color="000000"/>
-            </w:tcBorders>
-            <w:tcMar>
-              <w:top w:w="55" w:type="dxa"/>
-              <w:left w:w="55" w:type="dxa"/>
-              <w:bottom w:w="55" w:type="dxa"/>
-              <w:right w:w="55" w:type="dxa"/>
-            </w:tcMar>
-          </w:tcPr>
-          <w:p>
-            <w:pPr>
-              <w:widowControl/>
-              <w:pBdr>
-                <w:top w:val="nil"/>
-                <w:left w:val="nil"/>
-                <w:bottom w:val="nil"/>
-                <w:right w:val="nil"/>
-                <w:between w:val="nil"/>
-              </w:pBdr>
-              <w:jc w:val="center"/>
-              <w:rPr>
-                <w:color w:val="000000"/>
-              </w:rPr>
-            </w:pPr>
-            <w:r>
-              <w:t>2</w:t>
-            </w:r>
-          </w:p>
-        </w:tc>
-        <w:tc>
-          <w:tcPr>
-            <w:tcW w:w="1465" w:type="dxa"/>
-            <w:tcBorders>
-              <w:top w:val="single" w:sz="4" w:space="0" w:color="000000"/>
-              <w:left w:val="single" w:sz="4" w:space="0" w:color="000000"/>
-              <w:bottom w:val="single" w:sz="4" w:space="0" w:color="000000"/>
-              <w:right w:val="single" w:sz="4" w:space="0" w:color="000000"/>
-            </w:tcBorders>
-            <w:tcMar>
-              <w:top w:w="55" w:type="dxa"/>
-              <w:left w:w="55" w:type="dxa"/>
-              <w:bottom w:w="55" w:type="dxa"/>
-              <w:right w:w="55" w:type="dxa"/>
-            </w:tcMar>
-          </w:tcPr>
-          <w:p>
-            <w:pPr>
-              <w:widowControl/>
-              <w:pBdr>
-                <w:top w:val="nil"/>
-                <w:left w:val="nil"/>
-                <w:bottom w:val="nil"/>
-                <w:right w:val="nil"/>
-                <w:between w:val="nil"/>
-              </w:pBdr>
-              <w:jc w:val="center"/>
-              <w:rPr>
-                <w:color w:val="000000"/>
-                <w:lang w:val="en-US"/>
-              </w:rPr>
-            </w:pPr>
-            <w:r>
-              <w:t>Hữu</w:t>
-            </w:r>
-          </w:p>
-        </w:tc>
-      </w:tr>
-      <w:tr>
-        <w:trPr>
-          <w:trHeight w:val="486"/>
-        </w:trPr>
-        <w:tc>
-          <w:tcPr>
-            <w:tcW w:w="610" w:type="dxa"/>
-            <w:tcBorders>
-              <w:top w:val="single" w:sz="4" w:space="0" w:color="000000"/>
-              <w:left w:val="single" w:sz="4" w:space="0" w:color="000000"/>
-              <w:bottom w:val="single" w:sz="4" w:space="0" w:color="000000"/>
-              <w:right w:val="single" w:sz="4" w:space="0" w:color="000000"/>
-            </w:tcBorders>
-            <w:tcMar>
-              <w:top w:w="55" w:type="dxa"/>
-              <w:left w:w="55" w:type="dxa"/>
-              <w:bottom w:w="55" w:type="dxa"/>
-              <w:right w:w="55" w:type="dxa"/>
-            </w:tcMar>
-            <w:vAlign w:val="center"/>
-          </w:tcPr>
-          <w:p/>
-        </w:tc>
-        <w:tc>
-          <w:tcPr>
-            <w:tcW w:w="3235" w:type="dxa"/>
-            <w:tcBorders>
-              <w:top w:val="single" w:sz="4" w:space="0" w:color="000000"/>
-              <w:left w:val="single" w:sz="4" w:space="0" w:color="000000"/>
-              <w:bottom w:val="single" w:sz="4" w:space="0" w:color="000000"/>
-              <w:right w:val="single" w:sz="4" w:space="0" w:color="000000"/>
-            </w:tcBorders>
-            <w:tcMar>
-              <w:top w:w="55" w:type="dxa"/>
-              <w:left w:w="55" w:type="dxa"/>
-              <w:bottom w:w="55" w:type="dxa"/>
-              <w:right w:w="55" w:type="dxa"/>
-            </w:tcMar>
-          </w:tcPr>
-          <w:p>
-            <w:pPr>
-              <w:widowControl/>
-              <w:pBdr>
-                <w:top w:val="nil"/>
-                <w:left w:val="nil"/>
-                <w:bottom w:val="nil"/>
-                <w:right w:val="nil"/>
-                <w:between w:val="nil"/>
-              </w:pBdr>
-              <w:rPr>
-                <w:color w:val="000000"/>
-              </w:rPr>
-            </w:pPr>
-            <w:r>
-              <w:t>Lịch sử đơn hàng</w:t>
-            </w:r>
-          </w:p>
-        </w:tc>
-        <w:tc>
-          <w:tcPr>
-            <w:tcW w:w="1525" w:type="dxa"/>
-            <w:tcBorders>
-              <w:top w:val="single" w:sz="4" w:space="0" w:color="000000"/>
-              <w:left w:val="single" w:sz="4" w:space="0" w:color="000000"/>
-              <w:bottom w:val="single" w:sz="4" w:space="0" w:color="000000"/>
-              <w:right w:val="single" w:sz="4" w:space="0" w:color="000000"/>
-            </w:tcBorders>
-            <w:tcMar>
-              <w:top w:w="55" w:type="dxa"/>
-              <w:left w:w="55" w:type="dxa"/>
-              <w:bottom w:w="55" w:type="dxa"/>
-              <w:right w:w="55" w:type="dxa"/>
-            </w:tcMar>
-          </w:tcPr>
-          <w:p>
-            <w:pPr>
-              <w:widowControl/>
-              <w:pBdr>
-                <w:top w:val="nil"/>
-                <w:left w:val="nil"/>
-                <w:bottom w:val="nil"/>
-                <w:right w:val="nil"/>
-                <w:between w:val="nil"/>
-              </w:pBdr>
-              <w:jc w:val="center"/>
-              <w:rPr>
-                <w:bCs/>
-                <w:lang w:val="en-US"/>
-              </w:rPr>
-            </w:pPr>
-            <w:r>
-              <w:t>24/03/2025</w:t>
-            </w:r>
-          </w:p>
-        </w:tc>
-        <w:tc>
-          <w:tcPr>
-            <w:tcW w:w="1437" w:type="dxa"/>
-            <w:tcBorders>
-              <w:top w:val="single" w:sz="4" w:space="0" w:color="000000"/>
-              <w:left w:val="single" w:sz="4" w:space="0" w:color="000000"/>
-              <w:bottom w:val="single" w:sz="4" w:space="0" w:color="000000"/>
-              <w:right w:val="single" w:sz="4" w:space="0" w:color="000000"/>
-            </w:tcBorders>
-            <w:tcMar>
-              <w:top w:w="55" w:type="dxa"/>
-              <w:left w:w="55" w:type="dxa"/>
-              <w:bottom w:w="55" w:type="dxa"/>
-              <w:right w:w="55" w:type="dxa"/>
-            </w:tcMar>
-          </w:tcPr>
-          <w:p>
-            <w:pPr>
-              <w:widowControl/>
-              <w:pBdr>
-                <w:top w:val="nil"/>
-                <w:left w:val="nil"/>
-                <w:bottom w:val="nil"/>
-                <w:right w:val="nil"/>
-                <w:between w:val="nil"/>
-              </w:pBdr>
-              <w:ind w:hanging="55"/>
-              <w:jc w:val="center"/>
-              <w:rPr>
-                <w:bCs/>
-                <w:lang w:val="en-US"/>
-              </w:rPr>
-            </w:pPr>
-            <w:r>
-              <w:t>24/03/2025</w:t>
+              <w:t>26/03/2025</w:t>
             </w:r>
           </w:p>
         </w:tc>
@@ -11232,7 +10639,7 @@
                 <w:b/>
                 <w:bCs/>
               </w:rPr>
-              <w:t>20</w:t>
+              <w:t>16</w:t>
             </w:r>
           </w:p>
         </w:tc>
@@ -11521,7 +10928,7 @@
               </w:rPr>
             </w:pPr>
             <w:r>
-              <w:t>Gọi món</w:t>
+              <w:t>Gọi món – Quản lý giỏ hàng</w:t>
             </w:r>
           </w:p>
         </w:tc>
@@ -11724,7 +11131,7 @@
               </w:rPr>
             </w:pPr>
             <w:r>
-              <w:t>Quản lý giỏ hàng</w:t>
+              <w:t>Gợi ý món</w:t>
             </w:r>
           </w:p>
         </w:tc>
@@ -11927,7 +11334,7 @@
               </w:rPr>
             </w:pPr>
             <w:r>
-              <w:t>Quản lý danh mục</w:t>
+              <w:t>Chatbox</w:t>
             </w:r>
           </w:p>
         </w:tc>
@@ -12130,7 +11537,7 @@
               </w:rPr>
             </w:pPr>
             <w:r>
-              <w:t>Khuyến mãi và Thanh toán</w:t>
+              <w:t>Đặt hàng và Thanh toán</w:t>
             </w:r>
           </w:p>
         </w:tc>
@@ -12536,7 +11943,7 @@
               </w:rPr>
             </w:pPr>
             <w:r>
-              <w:t>Đánh giá</w:t>
+              <w:t>Đăng nhập</w:t>
             </w:r>
           </w:p>
         </w:tc>
@@ -12744,7 +12151,7 @@
               </w:rPr>
             </w:pPr>
             <w:r>
-              <w:t>Danh sách bàn</w:t>
+              <w:t>Đánh giá dịch vụ</w:t>
             </w:r>
           </w:p>
         </w:tc>
@@ -12952,7 +12359,7 @@
               </w:rPr>
             </w:pPr>
             <w:r>
-              <w:t>Thông báo đơn hàng</w:t>
+              <w:t>Danh sách bàn</w:t>
             </w:r>
           </w:p>
         </w:tc>
@@ -13198,7 +12605,7 @@
               </w:rPr>
             </w:pPr>
             <w:r>
-              <w:t>11/04/2025</w:t>
+              <w:t>12/04/2025</w:t>
             </w:r>
           </w:p>
         </w:tc>
@@ -13236,7 +12643,7 @@
               </w:rPr>
             </w:pPr>
             <w:r>
-              <w:t>11/04/2025</w:t>
+              <w:t>12/04/2025</w:t>
             </w:r>
           </w:p>
         </w:tc>
@@ -13368,7 +12775,7 @@
               </w:rPr>
             </w:pPr>
             <w:r>
-              <w:t>Xử lí đơn hàng</w:t>
+              <w:t>Lịch sử đơn hàng</w:t>
             </w:r>
           </w:p>
         </w:tc>
@@ -13406,7 +12813,7 @@
               </w:rPr>
             </w:pPr>
             <w:r>
-              <w:t>11/04/2025</w:t>
+              <w:t>12/04/2025</w:t>
             </w:r>
           </w:p>
         </w:tc>
@@ -13444,7 +12851,7 @@
               </w:rPr>
             </w:pPr>
             <w:r>
-              <w:t>11/04/2025</w:t>
+              <w:t>12/04/2025</w:t>
             </w:r>
           </w:p>
         </w:tc>
@@ -13576,7 +12983,7 @@
               </w:rPr>
             </w:pPr>
             <w:r>
-              <w:t>Đăng ký</w:t>
+              <w:t>Hóa đơn</w:t>
             </w:r>
           </w:p>
         </w:tc>
@@ -13688,7 +13095,7 @@
               </w:rPr>
             </w:pPr>
             <w:r>
-              <w:t>2</w:t>
+              <w:t>1</w:t>
             </w:r>
           </w:p>
         </w:tc>
@@ -13784,7 +13191,7 @@
               </w:rPr>
             </w:pPr>
             <w:r>
-              <w:t>Đăng nhập</w:t>
+              <w:t>Quản lý tài khoản</w:t>
             </w:r>
           </w:p>
         </w:tc>
@@ -13935,6 +13342,219 @@
             <w:r>
               <w:t>Hữu</w:t>
             </w:r>
+          </w:p>
+        </w:tc>
+      </w:tr>
+      <w:tr>
+        <w:trPr>
+          <w:trHeight w:val="243"/>
+        </w:trPr>
+        <w:tc>
+          <w:tcPr>
+            <w:tcW w:w="610" w:type="dxa"/>
+            <w:tcBorders>
+              <w:top w:val="single" w:sz="4" w:space="0" w:color="000000"/>
+              <w:left w:val="single" w:sz="4" w:space="0" w:color="000000"/>
+              <w:bottom w:val="single" w:sz="4" w:space="0" w:color="000000"/>
+              <w:right w:val="single" w:sz="4" w:space="0" w:color="000000"/>
+            </w:tcBorders>
+            <w:tcMar>
+              <w:top w:w="55" w:type="dxa"/>
+              <w:left w:w="55" w:type="dxa"/>
+              <w:bottom w:w="55" w:type="dxa"/>
+              <w:right w:w="55" w:type="dxa"/>
+            </w:tcMar>
+            <w:vAlign w:val="center"/>
+          </w:tcPr>
+          <w:p>
+            <w:pPr>
+              <w:widowControl/>
+              <w:pBdr>
+                <w:top w:val="nil"/>
+                <w:left w:val="nil"/>
+                <w:bottom w:val="nil"/>
+                <w:right w:val="nil"/>
+                <w:between w:val="nil"/>
+              </w:pBdr>
+              <w:jc w:val="center"/>
+              <w:rPr>
+                <w:b/>
+                <w:color w:val="000000"/>
+              </w:rPr>
+            </w:pPr>
+            <w:r>
+              <w:rPr>
+                <w:b/>
+                <w:color w:val="000000"/>
+              </w:rPr>
+              <w:t>1.4</w:t>
+            </w:r>
+          </w:p>
+        </w:tc>
+        <w:tc>
+          <w:tcPr>
+            <w:tcW w:w="3235" w:type="dxa"/>
+            <w:tcBorders>
+              <w:top w:val="single" w:sz="4" w:space="0" w:color="000000"/>
+              <w:left w:val="single" w:sz="4" w:space="0" w:color="000000"/>
+              <w:bottom w:val="single" w:sz="4" w:space="0" w:color="000000"/>
+              <w:right w:val="single" w:sz="4" w:space="0" w:color="000000"/>
+            </w:tcBorders>
+            <w:tcMar>
+              <w:top w:w="55" w:type="dxa"/>
+              <w:left w:w="55" w:type="dxa"/>
+              <w:bottom w:w="55" w:type="dxa"/>
+              <w:right w:w="55" w:type="dxa"/>
+            </w:tcMar>
+          </w:tcPr>
+          <w:p>
+            <w:pPr>
+              <w:widowControl/>
+              <w:pBdr>
+                <w:top w:val="nil"/>
+                <w:left w:val="nil"/>
+                <w:bottom w:val="nil"/>
+                <w:right w:val="nil"/>
+                <w:between w:val="nil"/>
+              </w:pBdr>
+              <w:rPr>
+                <w:b/>
+                <w:bCs/>
+                <w:color w:val="000000"/>
+              </w:rPr>
+            </w:pPr>
+            <w:r>
+              <w:rPr>
+                <w:b/>
+                <w:bCs/>
+              </w:rPr>
+              <w:t>Re-testing sprint 1</w:t>
+            </w:r>
+          </w:p>
+        </w:tc>
+        <w:tc>
+          <w:tcPr>
+            <w:tcW w:w="1525" w:type="dxa"/>
+            <w:tcBorders>
+              <w:top w:val="single" w:sz="4" w:space="0" w:color="000000"/>
+              <w:left w:val="single" w:sz="4" w:space="0" w:color="000000"/>
+              <w:bottom w:val="single" w:sz="4" w:space="0" w:color="000000"/>
+              <w:right w:val="single" w:sz="4" w:space="0" w:color="000000"/>
+            </w:tcBorders>
+            <w:tcMar>
+              <w:top w:w="55" w:type="dxa"/>
+              <w:left w:w="55" w:type="dxa"/>
+              <w:bottom w:w="55" w:type="dxa"/>
+              <w:right w:w="55" w:type="dxa"/>
+            </w:tcMar>
+          </w:tcPr>
+          <w:p>
+            <w:pPr>
+              <w:jc w:val="center"/>
+              <w:rPr>
+                <w:b/>
+                <w:bCs/>
+                <w:lang w:val="en-US"/>
+              </w:rPr>
+            </w:pPr>
+            <w:r>
+              <w:rPr>
+                <w:b/>
+                <w:bCs/>
+              </w:rPr>
+              <w:t>14/04/2025</w:t>
+            </w:r>
+          </w:p>
+        </w:tc>
+        <w:tc>
+          <w:tcPr>
+            <w:tcW w:w="1437" w:type="dxa"/>
+            <w:tcBorders>
+              <w:top w:val="single" w:sz="4" w:space="0" w:color="000000"/>
+              <w:left w:val="single" w:sz="4" w:space="0" w:color="000000"/>
+              <w:bottom w:val="single" w:sz="4" w:space="0" w:color="000000"/>
+              <w:right w:val="single" w:sz="4" w:space="0" w:color="000000"/>
+            </w:tcBorders>
+            <w:tcMar>
+              <w:top w:w="55" w:type="dxa"/>
+              <w:left w:w="55" w:type="dxa"/>
+              <w:bottom w:w="55" w:type="dxa"/>
+              <w:right w:w="55" w:type="dxa"/>
+            </w:tcMar>
+          </w:tcPr>
+          <w:p>
+            <w:pPr>
+              <w:jc w:val="center"/>
+              <w:rPr>
+                <w:b/>
+                <w:bCs/>
+              </w:rPr>
+            </w:pPr>
+            <w:r>
+              <w:rPr>
+                <w:b/>
+                <w:bCs/>
+              </w:rPr>
+              <w:t>15/04/2025</w:t>
+            </w:r>
+          </w:p>
+        </w:tc>
+        <w:tc>
+          <w:tcPr>
+            <w:tcW w:w="1030" w:type="dxa"/>
+            <w:tcBorders>
+              <w:top w:val="single" w:sz="4" w:space="0" w:color="000000"/>
+              <w:left w:val="single" w:sz="4" w:space="0" w:color="000000"/>
+              <w:bottom w:val="single" w:sz="4" w:space="0" w:color="000000"/>
+              <w:right w:val="single" w:sz="4" w:space="0" w:color="000000"/>
+            </w:tcBorders>
+            <w:tcMar>
+              <w:top w:w="55" w:type="dxa"/>
+              <w:left w:w="55" w:type="dxa"/>
+              <w:bottom w:w="55" w:type="dxa"/>
+              <w:right w:w="55" w:type="dxa"/>
+            </w:tcMar>
+          </w:tcPr>
+          <w:p>
+            <w:pPr>
+              <w:jc w:val="center"/>
+              <w:rPr>
+                <w:b/>
+                <w:bCs/>
+              </w:rPr>
+            </w:pPr>
+            <w:r>
+              <w:rPr>
+                <w:b/>
+                <w:bCs/>
+              </w:rPr>
+              <w:t>13</w:t>
+            </w:r>
+          </w:p>
+        </w:tc>
+        <w:tc>
+          <w:tcPr>
+            <w:tcW w:w="1465" w:type="dxa"/>
+            <w:tcBorders>
+              <w:top w:val="single" w:sz="4" w:space="0" w:color="000000"/>
+              <w:left w:val="single" w:sz="4" w:space="0" w:color="000000"/>
+              <w:bottom w:val="single" w:sz="4" w:space="0" w:color="000000"/>
+              <w:right w:val="single" w:sz="4" w:space="0" w:color="000000"/>
+            </w:tcBorders>
+            <w:tcMar>
+              <w:top w:w="55" w:type="dxa"/>
+              <w:left w:w="55" w:type="dxa"/>
+              <w:bottom w:w="55" w:type="dxa"/>
+              <w:right w:w="55" w:type="dxa"/>
+            </w:tcMar>
+          </w:tcPr>
+          <w:p>
+            <w:pPr>
+              <w:rPr>
+                <w:b/>
+                <w:bCs/>
+              </w:rPr>
+            </w:pPr>
           </w:p>
         </w:tc>
       </w:tr>
@@ -13992,7 +13612,7 @@
               </w:rPr>
             </w:pPr>
             <w:r>
-              <w:t>Quản lý bàn</w:t>
+              <w:t>Trang chủ</w:t>
             </w:r>
           </w:p>
         </w:tc>
@@ -14024,13 +13644,11 @@
               </w:pBdr>
               <w:jc w:val="center"/>
               <w:rPr>
-                <w:bCs/>
-                <w:color w:val="000000"/>
-                <w:lang w:val="en-US"/>
-              </w:rPr>
-            </w:pPr>
-            <w:r>
-              <w:t>12/04/2025</w:t>
+                <w:color w:val="000000"/>
+              </w:rPr>
+            </w:pPr>
+            <w:r>
+              <w:t>14/11/2024</w:t>
             </w:r>
           </w:p>
         </w:tc>
@@ -14064,11 +13682,10 @@
               <w:rPr>
                 <w:bCs/>
                 <w:color w:val="000000"/>
-                <w:lang w:val="en-US"/>
-              </w:rPr>
-            </w:pPr>
-            <w:r>
-              <w:t>12/04/2025</w:t>
+              </w:rPr>
+            </w:pPr>
+            <w:r>
+              <w:t>14/11/2024</w:t>
             </w:r>
           </w:p>
         </w:tc>
@@ -14137,7 +13754,6 @@
               <w:jc w:val="center"/>
               <w:rPr>
                 <w:color w:val="000000"/>
-                <w:lang w:val="en-US"/>
               </w:rPr>
             </w:pPr>
             <w:r>
@@ -14200,7 +13816,7 @@
               </w:rPr>
             </w:pPr>
             <w:r>
-              <w:t>Quản lý tài khoản</w:t>
+              <w:t>Gọi món – Quản lý giỏ hàng</w:t>
             </w:r>
           </w:p>
         </w:tc>
@@ -14232,13 +13848,11 @@
               </w:pBdr>
               <w:jc w:val="center"/>
               <w:rPr>
-                <w:bCs/>
-                <w:color w:val="000000"/>
-                <w:lang w:val="en-US"/>
-              </w:rPr>
-            </w:pPr>
-            <w:r>
-              <w:t>12/04/2025</w:t>
+                <w:color w:val="000000"/>
+              </w:rPr>
+            </w:pPr>
+            <w:r>
+              <w:t>14/11/2024</w:t>
             </w:r>
           </w:p>
         </w:tc>
@@ -14270,13 +13884,11 @@
               </w:pBdr>
               <w:jc w:val="center"/>
               <w:rPr>
-                <w:bCs/>
-                <w:color w:val="000000"/>
-                <w:lang w:val="en-US"/>
-              </w:rPr>
-            </w:pPr>
-            <w:r>
-              <w:t>12/04/2025</w:t>
+                <w:color w:val="000000"/>
+              </w:rPr>
+            </w:pPr>
+            <w:r>
+              <w:t>14/11/2024</w:t>
             </w:r>
           </w:p>
         </w:tc>
@@ -14284,7 +13896,6 @@
           <w:tcPr>
             <w:tcW w:w="1030" w:type="dxa"/>
             <w:tcBorders>
-              <w:top w:val="single" w:sz="4" w:space="0" w:color="000000"/>
               <w:left w:val="single" w:sz="4" w:space="0" w:color="000000"/>
               <w:bottom w:val="single" w:sz="4" w:space="0" w:color="000000"/>
               <w:right w:val="single" w:sz="4" w:space="0" w:color="000000"/>
@@ -14345,7 +13956,6 @@
               <w:jc w:val="center"/>
               <w:rPr>
                 <w:color w:val="000000"/>
-                <w:lang w:val="en-US"/>
               </w:rPr>
             </w:pPr>
             <w:r>
@@ -14408,7 +14018,7 @@
               </w:rPr>
             </w:pPr>
             <w:r>
-              <w:t>Lịch sử đơn hàng</w:t>
+              <w:t>Gợi ý món</w:t>
             </w:r>
           </w:p>
         </w:tc>
@@ -14440,13 +14050,11 @@
               </w:pBdr>
               <w:jc w:val="center"/>
               <w:rPr>
-                <w:bCs/>
-                <w:color w:val="000000"/>
-                <w:lang w:val="en-US"/>
-              </w:rPr>
-            </w:pPr>
-            <w:r>
-              <w:t>12/04/2025</w:t>
+                <w:color w:val="000000"/>
+              </w:rPr>
+            </w:pPr>
+            <w:r>
+              <w:t>14/11/2024</w:t>
             </w:r>
           </w:p>
         </w:tc>
@@ -14478,13 +14086,11 @@
               </w:pBdr>
               <w:jc w:val="center"/>
               <w:rPr>
-                <w:bCs/>
-                <w:color w:val="000000"/>
-                <w:lang w:val="en-US"/>
-              </w:rPr>
-            </w:pPr>
-            <w:r>
-              <w:t>12/04/2025</w:t>
+                <w:color w:val="000000"/>
+              </w:rPr>
+            </w:pPr>
+            <w:r>
+              <w:t>14/11/2024</w:t>
             </w:r>
           </w:p>
         </w:tc>
@@ -14492,7 +14098,6 @@
           <w:tcPr>
             <w:tcW w:w="1030" w:type="dxa"/>
             <w:tcBorders>
-              <w:top w:val="single" w:sz="4" w:space="0" w:color="000000"/>
               <w:left w:val="single" w:sz="4" w:space="0" w:color="000000"/>
               <w:bottom w:val="single" w:sz="4" w:space="0" w:color="000000"/>
               <w:right w:val="single" w:sz="4" w:space="0" w:color="000000"/>
@@ -14553,7 +14158,6 @@
               <w:jc w:val="center"/>
               <w:rPr>
                 <w:color w:val="000000"/>
-                <w:lang w:val="en-US"/>
               </w:rPr>
             </w:pPr>
             <w:r>
@@ -14564,7 +14168,7 @@
       </w:tr>
       <w:tr>
         <w:trPr>
-          <w:trHeight w:val="243"/>
+          <w:trHeight w:val="379"/>
         </w:trPr>
         <w:tc>
           <w:tcPr>
@@ -14583,6 +14187,59 @@
             </w:tcMar>
             <w:vAlign w:val="center"/>
           </w:tcPr>
+          <w:p/>
+        </w:tc>
+        <w:tc>
+          <w:tcPr>
+            <w:tcW w:w="3235" w:type="dxa"/>
+            <w:tcBorders>
+              <w:top w:val="single" w:sz="4" w:space="0" w:color="000000"/>
+              <w:left w:val="single" w:sz="4" w:space="0" w:color="000000"/>
+              <w:bottom w:val="single" w:sz="4" w:space="0" w:color="000000"/>
+              <w:right w:val="single" w:sz="4" w:space="0" w:color="000000"/>
+            </w:tcBorders>
+            <w:tcMar>
+              <w:top w:w="55" w:type="dxa"/>
+              <w:left w:w="55" w:type="dxa"/>
+              <w:bottom w:w="55" w:type="dxa"/>
+              <w:right w:w="55" w:type="dxa"/>
+            </w:tcMar>
+          </w:tcPr>
+          <w:p>
+            <w:pPr>
+              <w:widowControl/>
+              <w:pBdr>
+                <w:top w:val="nil"/>
+                <w:left w:val="nil"/>
+                <w:bottom w:val="nil"/>
+                <w:right w:val="nil"/>
+                <w:between w:val="nil"/>
+              </w:pBdr>
+              <w:rPr>
+                <w:color w:val="000000"/>
+              </w:rPr>
+            </w:pPr>
+            <w:r>
+              <w:t>Chatbox</w:t>
+            </w:r>
+          </w:p>
+        </w:tc>
+        <w:tc>
+          <w:tcPr>
+            <w:tcW w:w="1525" w:type="dxa"/>
+            <w:tcBorders>
+              <w:top w:val="single" w:sz="4" w:space="0" w:color="000000"/>
+              <w:left w:val="single" w:sz="4" w:space="0" w:color="000000"/>
+              <w:bottom w:val="single" w:sz="4" w:space="0" w:color="000000"/>
+              <w:right w:val="single" w:sz="4" w:space="0" w:color="000000"/>
+            </w:tcBorders>
+            <w:tcMar>
+              <w:top w:w="55" w:type="dxa"/>
+              <w:left w:w="55" w:type="dxa"/>
+              <w:bottom w:w="55" w:type="dxa"/>
+              <w:right w:w="55" w:type="dxa"/>
+            </w:tcMar>
+          </w:tcPr>
           <w:p>
             <w:pPr>
               <w:widowControl/>
@@ -14595,183 +14252,119 @@
               </w:pBdr>
               <w:jc w:val="center"/>
               <w:rPr>
-                <w:b/>
-                <w:color w:val="000000"/>
-              </w:rPr>
-            </w:pPr>
-            <w:r>
-              <w:rPr>
-                <w:b/>
-                <w:color w:val="000000"/>
-              </w:rPr>
-              <w:t>1.4</w:t>
-            </w:r>
-          </w:p>
-        </w:tc>
-        <w:tc>
-          <w:tcPr>
-            <w:tcW w:w="3235" w:type="dxa"/>
-            <w:tcBorders>
-              <w:top w:val="single" w:sz="4" w:space="0" w:color="000000"/>
-              <w:left w:val="single" w:sz="4" w:space="0" w:color="000000"/>
-              <w:bottom w:val="single" w:sz="4" w:space="0" w:color="000000"/>
-              <w:right w:val="single" w:sz="4" w:space="0" w:color="000000"/>
-            </w:tcBorders>
-            <w:tcMar>
-              <w:top w:w="55" w:type="dxa"/>
-              <w:left w:w="55" w:type="dxa"/>
-              <w:bottom w:w="55" w:type="dxa"/>
-              <w:right w:w="55" w:type="dxa"/>
-            </w:tcMar>
-          </w:tcPr>
-          <w:p>
-            <w:pPr>
-              <w:widowControl/>
-              <w:pBdr>
-                <w:top w:val="nil"/>
-                <w:left w:val="nil"/>
-                <w:bottom w:val="nil"/>
-                <w:right w:val="nil"/>
-                <w:between w:val="nil"/>
-              </w:pBdr>
-              <w:rPr>
-                <w:b/>
-                <w:bCs/>
-                <w:color w:val="000000"/>
-              </w:rPr>
-            </w:pPr>
-            <w:r>
-              <w:rPr>
-                <w:b/>
-                <w:bCs/>
-              </w:rPr>
-              <w:t>Re-testing sprint 1</w:t>
-            </w:r>
-          </w:p>
-        </w:tc>
-        <w:tc>
-          <w:tcPr>
-            <w:tcW w:w="1525" w:type="dxa"/>
-            <w:tcBorders>
-              <w:top w:val="single" w:sz="4" w:space="0" w:color="000000"/>
-              <w:left w:val="single" w:sz="4" w:space="0" w:color="000000"/>
-              <w:bottom w:val="single" w:sz="4" w:space="0" w:color="000000"/>
-              <w:right w:val="single" w:sz="4" w:space="0" w:color="000000"/>
-            </w:tcBorders>
-            <w:tcMar>
-              <w:top w:w="55" w:type="dxa"/>
-              <w:left w:w="55" w:type="dxa"/>
-              <w:bottom w:w="55" w:type="dxa"/>
-              <w:right w:w="55" w:type="dxa"/>
-            </w:tcMar>
-          </w:tcPr>
-          <w:p>
-            <w:pPr>
+                <w:color w:val="000000"/>
+              </w:rPr>
+            </w:pPr>
+            <w:r>
+              <w:t>14/11/2024</w:t>
+            </w:r>
+          </w:p>
+        </w:tc>
+        <w:tc>
+          <w:tcPr>
+            <w:tcW w:w="1437" w:type="dxa"/>
+            <w:tcBorders>
+              <w:top w:val="single" w:sz="4" w:space="0" w:color="000000"/>
+              <w:left w:val="single" w:sz="4" w:space="0" w:color="000000"/>
+              <w:bottom w:val="single" w:sz="4" w:space="0" w:color="000000"/>
+              <w:right w:val="single" w:sz="4" w:space="0" w:color="000000"/>
+            </w:tcBorders>
+            <w:tcMar>
+              <w:top w:w="55" w:type="dxa"/>
+              <w:left w:w="55" w:type="dxa"/>
+              <w:bottom w:w="55" w:type="dxa"/>
+              <w:right w:w="55" w:type="dxa"/>
+            </w:tcMar>
+          </w:tcPr>
+          <w:p>
+            <w:pPr>
+              <w:widowControl/>
+              <w:pBdr>
+                <w:top w:val="nil"/>
+                <w:left w:val="nil"/>
+                <w:bottom w:val="nil"/>
+                <w:right w:val="nil"/>
+                <w:between w:val="nil"/>
+              </w:pBdr>
               <w:jc w:val="center"/>
               <w:rPr>
-                <w:b/>
-                <w:bCs/>
-                <w:lang w:val="en-US"/>
-              </w:rPr>
-            </w:pPr>
-            <w:r>
-              <w:rPr>
-                <w:b/>
-                <w:bCs/>
-              </w:rPr>
-              <w:t>14/04/2025</w:t>
-            </w:r>
-          </w:p>
-        </w:tc>
-        <w:tc>
-          <w:tcPr>
-            <w:tcW w:w="1437" w:type="dxa"/>
-            <w:tcBorders>
-              <w:top w:val="single" w:sz="4" w:space="0" w:color="000000"/>
-              <w:left w:val="single" w:sz="4" w:space="0" w:color="000000"/>
-              <w:bottom w:val="single" w:sz="4" w:space="0" w:color="000000"/>
-              <w:right w:val="single" w:sz="4" w:space="0" w:color="000000"/>
-            </w:tcBorders>
-            <w:tcMar>
-              <w:top w:w="55" w:type="dxa"/>
-              <w:left w:w="55" w:type="dxa"/>
-              <w:bottom w:w="55" w:type="dxa"/>
-              <w:right w:w="55" w:type="dxa"/>
-            </w:tcMar>
-          </w:tcPr>
-          <w:p>
-            <w:pPr>
+                <w:color w:val="000000"/>
+              </w:rPr>
+            </w:pPr>
+            <w:r>
+              <w:t>14/11/2024</w:t>
+            </w:r>
+          </w:p>
+        </w:tc>
+        <w:tc>
+          <w:tcPr>
+            <w:tcW w:w="1030" w:type="dxa"/>
+            <w:tcBorders>
+              <w:left w:val="single" w:sz="4" w:space="0" w:color="000000"/>
+              <w:bottom w:val="single" w:sz="4" w:space="0" w:color="000000"/>
+              <w:right w:val="single" w:sz="4" w:space="0" w:color="000000"/>
+            </w:tcBorders>
+            <w:tcMar>
+              <w:top w:w="55" w:type="dxa"/>
+              <w:left w:w="55" w:type="dxa"/>
+              <w:bottom w:w="55" w:type="dxa"/>
+              <w:right w:w="55" w:type="dxa"/>
+            </w:tcMar>
+          </w:tcPr>
+          <w:p>
+            <w:pPr>
+              <w:widowControl/>
+              <w:pBdr>
+                <w:top w:val="nil"/>
+                <w:left w:val="nil"/>
+                <w:bottom w:val="nil"/>
+                <w:right w:val="nil"/>
+                <w:between w:val="nil"/>
+              </w:pBdr>
               <w:jc w:val="center"/>
               <w:rPr>
-                <w:b/>
-                <w:bCs/>
-              </w:rPr>
-            </w:pPr>
-            <w:r>
-              <w:rPr>
-                <w:b/>
-                <w:bCs/>
-              </w:rPr>
-              <w:t>15/04/2025</w:t>
-            </w:r>
-          </w:p>
-        </w:tc>
-        <w:tc>
-          <w:tcPr>
-            <w:tcW w:w="1030" w:type="dxa"/>
-            <w:tcBorders>
-              <w:top w:val="single" w:sz="4" w:space="0" w:color="000000"/>
-              <w:left w:val="single" w:sz="4" w:space="0" w:color="000000"/>
-              <w:bottom w:val="single" w:sz="4" w:space="0" w:color="000000"/>
-              <w:right w:val="single" w:sz="4" w:space="0" w:color="000000"/>
-            </w:tcBorders>
-            <w:tcMar>
-              <w:top w:w="55" w:type="dxa"/>
-              <w:left w:w="55" w:type="dxa"/>
-              <w:bottom w:w="55" w:type="dxa"/>
-              <w:right w:w="55" w:type="dxa"/>
-            </w:tcMar>
-          </w:tcPr>
-          <w:p>
-            <w:pPr>
+                <w:color w:val="000000"/>
+              </w:rPr>
+            </w:pPr>
+            <w:r>
+              <w:t>1</w:t>
+            </w:r>
+          </w:p>
+        </w:tc>
+        <w:tc>
+          <w:tcPr>
+            <w:tcW w:w="1465" w:type="dxa"/>
+            <w:tcBorders>
+              <w:top w:val="single" w:sz="4" w:space="0" w:color="000000"/>
+              <w:left w:val="single" w:sz="4" w:space="0" w:color="000000"/>
+              <w:bottom w:val="single" w:sz="4" w:space="0" w:color="000000"/>
+              <w:right w:val="single" w:sz="4" w:space="0" w:color="000000"/>
+            </w:tcBorders>
+            <w:tcMar>
+              <w:top w:w="55" w:type="dxa"/>
+              <w:left w:w="55" w:type="dxa"/>
+              <w:bottom w:w="55" w:type="dxa"/>
+              <w:right w:w="55" w:type="dxa"/>
+            </w:tcMar>
+          </w:tcPr>
+          <w:p>
+            <w:pPr>
+              <w:widowControl/>
+              <w:pBdr>
+                <w:top w:val="nil"/>
+                <w:left w:val="nil"/>
+                <w:bottom w:val="nil"/>
+                <w:right w:val="nil"/>
+                <w:between w:val="nil"/>
+              </w:pBdr>
               <w:jc w:val="center"/>
               <w:rPr>
-                <w:b/>
-                <w:bCs/>
-              </w:rPr>
-            </w:pPr>
-            <w:r>
-              <w:rPr>
-                <w:b/>
-                <w:bCs/>
-              </w:rPr>
-              <w:t>16</w:t>
-            </w:r>
-          </w:p>
-        </w:tc>
-        <w:tc>
-          <w:tcPr>
-            <w:tcW w:w="1465" w:type="dxa"/>
-            <w:tcBorders>
-              <w:top w:val="single" w:sz="4" w:space="0" w:color="000000"/>
-              <w:left w:val="single" w:sz="4" w:space="0" w:color="000000"/>
-              <w:bottom w:val="single" w:sz="4" w:space="0" w:color="000000"/>
-              <w:right w:val="single" w:sz="4" w:space="0" w:color="000000"/>
-            </w:tcBorders>
-            <w:tcMar>
-              <w:top w:w="55" w:type="dxa"/>
-              <w:left w:w="55" w:type="dxa"/>
-              <w:bottom w:w="55" w:type="dxa"/>
-              <w:right w:w="55" w:type="dxa"/>
-            </w:tcMar>
-          </w:tcPr>
-          <w:p>
-            <w:pPr>
-              <w:rPr>
-                <w:b/>
-                <w:bCs/>
-              </w:rPr>
-            </w:pPr>
+                <w:color w:val="000000"/>
+              </w:rPr>
+            </w:pPr>
+            <w:r>
+              <w:t>Hữu</w:t>
+            </w:r>
           </w:p>
         </w:tc>
       </w:tr>
@@ -14829,413 +14422,7 @@
               </w:rPr>
             </w:pPr>
             <w:r>
-              <w:t>Trang chủ</w:t>
-            </w:r>
-          </w:p>
-        </w:tc>
-        <w:tc>
-          <w:tcPr>
-            <w:tcW w:w="1525" w:type="dxa"/>
-            <w:tcBorders>
-              <w:top w:val="single" w:sz="4" w:space="0" w:color="000000"/>
-              <w:left w:val="single" w:sz="4" w:space="0" w:color="000000"/>
-              <w:bottom w:val="single" w:sz="4" w:space="0" w:color="000000"/>
-              <w:right w:val="single" w:sz="4" w:space="0" w:color="000000"/>
-            </w:tcBorders>
-            <w:tcMar>
-              <w:top w:w="55" w:type="dxa"/>
-              <w:left w:w="55" w:type="dxa"/>
-              <w:bottom w:w="55" w:type="dxa"/>
-              <w:right w:w="55" w:type="dxa"/>
-            </w:tcMar>
-          </w:tcPr>
-          <w:p>
-            <w:pPr>
-              <w:widowControl/>
-              <w:pBdr>
-                <w:top w:val="nil"/>
-                <w:left w:val="nil"/>
-                <w:bottom w:val="nil"/>
-                <w:right w:val="nil"/>
-                <w:between w:val="nil"/>
-              </w:pBdr>
-              <w:jc w:val="center"/>
-              <w:rPr>
-                <w:color w:val="000000"/>
-              </w:rPr>
-            </w:pPr>
-            <w:r>
-              <w:t>14/11/2024</w:t>
-            </w:r>
-          </w:p>
-        </w:tc>
-        <w:tc>
-          <w:tcPr>
-            <w:tcW w:w="1437" w:type="dxa"/>
-            <w:tcBorders>
-              <w:top w:val="single" w:sz="4" w:space="0" w:color="000000"/>
-              <w:left w:val="single" w:sz="4" w:space="0" w:color="000000"/>
-              <w:bottom w:val="single" w:sz="4" w:space="0" w:color="000000"/>
-              <w:right w:val="single" w:sz="4" w:space="0" w:color="000000"/>
-            </w:tcBorders>
-            <w:tcMar>
-              <w:top w:w="55" w:type="dxa"/>
-              <w:left w:w="55" w:type="dxa"/>
-              <w:bottom w:w="55" w:type="dxa"/>
-              <w:right w:w="55" w:type="dxa"/>
-            </w:tcMar>
-          </w:tcPr>
-          <w:p>
-            <w:pPr>
-              <w:widowControl/>
-              <w:pBdr>
-                <w:top w:val="nil"/>
-                <w:left w:val="nil"/>
-                <w:bottom w:val="nil"/>
-                <w:right w:val="nil"/>
-                <w:between w:val="nil"/>
-              </w:pBdr>
-              <w:jc w:val="center"/>
-              <w:rPr>
-                <w:bCs/>
-                <w:color w:val="000000"/>
-              </w:rPr>
-            </w:pPr>
-            <w:r>
-              <w:t>14/11/2024</w:t>
-            </w:r>
-          </w:p>
-        </w:tc>
-        <w:tc>
-          <w:tcPr>
-            <w:tcW w:w="1030" w:type="dxa"/>
-            <w:tcBorders>
-              <w:top w:val="single" w:sz="4" w:space="0" w:color="000000"/>
-              <w:left w:val="single" w:sz="4" w:space="0" w:color="000000"/>
-              <w:bottom w:val="single" w:sz="4" w:space="0" w:color="000000"/>
-              <w:right w:val="single" w:sz="4" w:space="0" w:color="000000"/>
-            </w:tcBorders>
-            <w:tcMar>
-              <w:top w:w="55" w:type="dxa"/>
-              <w:left w:w="55" w:type="dxa"/>
-              <w:bottom w:w="55" w:type="dxa"/>
-              <w:right w:w="55" w:type="dxa"/>
-            </w:tcMar>
-          </w:tcPr>
-          <w:p>
-            <w:pPr>
-              <w:widowControl/>
-              <w:pBdr>
-                <w:top w:val="nil"/>
-                <w:left w:val="nil"/>
-                <w:bottom w:val="nil"/>
-                <w:right w:val="nil"/>
-                <w:between w:val="nil"/>
-              </w:pBdr>
-              <w:jc w:val="center"/>
-              <w:rPr>
-                <w:color w:val="000000"/>
-              </w:rPr>
-            </w:pPr>
-            <w:r>
-              <w:t>1</w:t>
-            </w:r>
-          </w:p>
-        </w:tc>
-        <w:tc>
-          <w:tcPr>
-            <w:tcW w:w="1465" w:type="dxa"/>
-            <w:tcBorders>
-              <w:top w:val="single" w:sz="4" w:space="0" w:color="000000"/>
-              <w:left w:val="single" w:sz="4" w:space="0" w:color="000000"/>
-              <w:bottom w:val="single" w:sz="4" w:space="0" w:color="000000"/>
-              <w:right w:val="single" w:sz="4" w:space="0" w:color="000000"/>
-            </w:tcBorders>
-            <w:tcMar>
-              <w:top w:w="55" w:type="dxa"/>
-              <w:left w:w="55" w:type="dxa"/>
-              <w:bottom w:w="55" w:type="dxa"/>
-              <w:right w:w="55" w:type="dxa"/>
-            </w:tcMar>
-          </w:tcPr>
-          <w:p>
-            <w:pPr>
-              <w:widowControl/>
-              <w:pBdr>
-                <w:top w:val="nil"/>
-                <w:left w:val="nil"/>
-                <w:bottom w:val="nil"/>
-                <w:right w:val="nil"/>
-                <w:between w:val="nil"/>
-              </w:pBdr>
-              <w:jc w:val="center"/>
-              <w:rPr>
-                <w:color w:val="000000"/>
-              </w:rPr>
-            </w:pPr>
-            <w:r>
-              <w:t>Hữu</w:t>
-            </w:r>
-          </w:p>
-        </w:tc>
-      </w:tr>
-      <w:tr>
-        <w:trPr>
-          <w:trHeight w:val="370"/>
-        </w:trPr>
-        <w:tc>
-          <w:tcPr>
-            <w:tcW w:w="610" w:type="dxa"/>
-            <w:tcBorders>
-              <w:top w:val="single" w:sz="4" w:space="0" w:color="000000"/>
-              <w:left w:val="single" w:sz="4" w:space="0" w:color="000000"/>
-              <w:bottom w:val="single" w:sz="4" w:space="0" w:color="000000"/>
-              <w:right w:val="single" w:sz="4" w:space="0" w:color="000000"/>
-            </w:tcBorders>
-            <w:tcMar>
-              <w:top w:w="55" w:type="dxa"/>
-              <w:left w:w="55" w:type="dxa"/>
-              <w:bottom w:w="55" w:type="dxa"/>
-              <w:right w:w="55" w:type="dxa"/>
-            </w:tcMar>
-            <w:vAlign w:val="center"/>
-          </w:tcPr>
-          <w:p/>
-        </w:tc>
-        <w:tc>
-          <w:tcPr>
-            <w:tcW w:w="3235" w:type="dxa"/>
-            <w:tcBorders>
-              <w:top w:val="single" w:sz="4" w:space="0" w:color="000000"/>
-              <w:left w:val="single" w:sz="4" w:space="0" w:color="000000"/>
-              <w:bottom w:val="single" w:sz="4" w:space="0" w:color="000000"/>
-              <w:right w:val="single" w:sz="4" w:space="0" w:color="000000"/>
-            </w:tcBorders>
-            <w:tcMar>
-              <w:top w:w="55" w:type="dxa"/>
-              <w:left w:w="55" w:type="dxa"/>
-              <w:bottom w:w="55" w:type="dxa"/>
-              <w:right w:w="55" w:type="dxa"/>
-            </w:tcMar>
-          </w:tcPr>
-          <w:p>
-            <w:pPr>
-              <w:widowControl/>
-              <w:pBdr>
-                <w:top w:val="nil"/>
-                <w:left w:val="nil"/>
-                <w:bottom w:val="nil"/>
-                <w:right w:val="nil"/>
-                <w:between w:val="nil"/>
-              </w:pBdr>
-              <w:rPr>
-                <w:color w:val="000000"/>
-              </w:rPr>
-            </w:pPr>
-            <w:r>
-              <w:t>Gọi món</w:t>
-            </w:r>
-          </w:p>
-        </w:tc>
-        <w:tc>
-          <w:tcPr>
-            <w:tcW w:w="1525" w:type="dxa"/>
-            <w:tcBorders>
-              <w:top w:val="single" w:sz="4" w:space="0" w:color="000000"/>
-              <w:left w:val="single" w:sz="4" w:space="0" w:color="000000"/>
-              <w:bottom w:val="single" w:sz="4" w:space="0" w:color="000000"/>
-              <w:right w:val="single" w:sz="4" w:space="0" w:color="000000"/>
-            </w:tcBorders>
-            <w:tcMar>
-              <w:top w:w="55" w:type="dxa"/>
-              <w:left w:w="55" w:type="dxa"/>
-              <w:bottom w:w="55" w:type="dxa"/>
-              <w:right w:w="55" w:type="dxa"/>
-            </w:tcMar>
-          </w:tcPr>
-          <w:p>
-            <w:pPr>
-              <w:widowControl/>
-              <w:pBdr>
-                <w:top w:val="nil"/>
-                <w:left w:val="nil"/>
-                <w:bottom w:val="nil"/>
-                <w:right w:val="nil"/>
-                <w:between w:val="nil"/>
-              </w:pBdr>
-              <w:jc w:val="center"/>
-              <w:rPr>
-                <w:color w:val="000000"/>
-              </w:rPr>
-            </w:pPr>
-            <w:r>
-              <w:t>14/11/2024</w:t>
-            </w:r>
-          </w:p>
-        </w:tc>
-        <w:tc>
-          <w:tcPr>
-            <w:tcW w:w="1437" w:type="dxa"/>
-            <w:tcBorders>
-              <w:top w:val="single" w:sz="4" w:space="0" w:color="000000"/>
-              <w:left w:val="single" w:sz="4" w:space="0" w:color="000000"/>
-              <w:bottom w:val="single" w:sz="4" w:space="0" w:color="000000"/>
-              <w:right w:val="single" w:sz="4" w:space="0" w:color="000000"/>
-            </w:tcBorders>
-            <w:tcMar>
-              <w:top w:w="55" w:type="dxa"/>
-              <w:left w:w="55" w:type="dxa"/>
-              <w:bottom w:w="55" w:type="dxa"/>
-              <w:right w:w="55" w:type="dxa"/>
-            </w:tcMar>
-          </w:tcPr>
-          <w:p>
-            <w:pPr>
-              <w:widowControl/>
-              <w:pBdr>
-                <w:top w:val="nil"/>
-                <w:left w:val="nil"/>
-                <w:bottom w:val="nil"/>
-                <w:right w:val="nil"/>
-                <w:between w:val="nil"/>
-              </w:pBdr>
-              <w:jc w:val="center"/>
-              <w:rPr>
-                <w:color w:val="000000"/>
-              </w:rPr>
-            </w:pPr>
-            <w:r>
-              <w:t>14/11/2024</w:t>
-            </w:r>
-          </w:p>
-        </w:tc>
-        <w:tc>
-          <w:tcPr>
-            <w:tcW w:w="1030" w:type="dxa"/>
-            <w:tcBorders>
-              <w:left w:val="single" w:sz="4" w:space="0" w:color="000000"/>
-              <w:bottom w:val="single" w:sz="4" w:space="0" w:color="000000"/>
-              <w:right w:val="single" w:sz="4" w:space="0" w:color="000000"/>
-            </w:tcBorders>
-            <w:tcMar>
-              <w:top w:w="55" w:type="dxa"/>
-              <w:left w:w="55" w:type="dxa"/>
-              <w:bottom w:w="55" w:type="dxa"/>
-              <w:right w:w="55" w:type="dxa"/>
-            </w:tcMar>
-          </w:tcPr>
-          <w:p>
-            <w:pPr>
-              <w:widowControl/>
-              <w:pBdr>
-                <w:top w:val="nil"/>
-                <w:left w:val="nil"/>
-                <w:bottom w:val="nil"/>
-                <w:right w:val="nil"/>
-                <w:between w:val="nil"/>
-              </w:pBdr>
-              <w:jc w:val="center"/>
-              <w:rPr>
-                <w:color w:val="000000"/>
-              </w:rPr>
-            </w:pPr>
-            <w:r>
-              <w:t>1</w:t>
-            </w:r>
-          </w:p>
-        </w:tc>
-        <w:tc>
-          <w:tcPr>
-            <w:tcW w:w="1465" w:type="dxa"/>
-            <w:tcBorders>
-              <w:top w:val="single" w:sz="4" w:space="0" w:color="000000"/>
-              <w:left w:val="single" w:sz="4" w:space="0" w:color="000000"/>
-              <w:bottom w:val="single" w:sz="4" w:space="0" w:color="000000"/>
-              <w:right w:val="single" w:sz="4" w:space="0" w:color="000000"/>
-            </w:tcBorders>
-            <w:tcMar>
-              <w:top w:w="55" w:type="dxa"/>
-              <w:left w:w="55" w:type="dxa"/>
-              <w:bottom w:w="55" w:type="dxa"/>
-              <w:right w:w="55" w:type="dxa"/>
-            </w:tcMar>
-          </w:tcPr>
-          <w:p>
-            <w:pPr>
-              <w:widowControl/>
-              <w:pBdr>
-                <w:top w:val="nil"/>
-                <w:left w:val="nil"/>
-                <w:bottom w:val="nil"/>
-                <w:right w:val="nil"/>
-                <w:between w:val="nil"/>
-              </w:pBdr>
-              <w:jc w:val="center"/>
-              <w:rPr>
-                <w:color w:val="000000"/>
-              </w:rPr>
-            </w:pPr>
-            <w:r>
-              <w:t>Hữu</w:t>
-            </w:r>
-          </w:p>
-        </w:tc>
-      </w:tr>
-      <w:tr>
-        <w:trPr>
-          <w:trHeight w:val="370"/>
-        </w:trPr>
-        <w:tc>
-          <w:tcPr>
-            <w:tcW w:w="610" w:type="dxa"/>
-            <w:tcBorders>
-              <w:top w:val="single" w:sz="4" w:space="0" w:color="000000"/>
-              <w:left w:val="single" w:sz="4" w:space="0" w:color="000000"/>
-              <w:bottom w:val="single" w:sz="4" w:space="0" w:color="000000"/>
-              <w:right w:val="single" w:sz="4" w:space="0" w:color="000000"/>
-            </w:tcBorders>
-            <w:tcMar>
-              <w:top w:w="55" w:type="dxa"/>
-              <w:left w:w="55" w:type="dxa"/>
-              <w:bottom w:w="55" w:type="dxa"/>
-              <w:right w:w="55" w:type="dxa"/>
-            </w:tcMar>
-            <w:vAlign w:val="center"/>
-          </w:tcPr>
-          <w:p/>
-        </w:tc>
-        <w:tc>
-          <w:tcPr>
-            <w:tcW w:w="3235" w:type="dxa"/>
-            <w:tcBorders>
-              <w:top w:val="single" w:sz="4" w:space="0" w:color="000000"/>
-              <w:left w:val="single" w:sz="4" w:space="0" w:color="000000"/>
-              <w:bottom w:val="single" w:sz="4" w:space="0" w:color="000000"/>
-              <w:right w:val="single" w:sz="4" w:space="0" w:color="000000"/>
-            </w:tcBorders>
-            <w:tcMar>
-              <w:top w:w="55" w:type="dxa"/>
-              <w:left w:w="55" w:type="dxa"/>
-              <w:bottom w:w="55" w:type="dxa"/>
-              <w:right w:w="55" w:type="dxa"/>
-            </w:tcMar>
-          </w:tcPr>
-          <w:p>
-            <w:pPr>
-              <w:widowControl/>
-              <w:pBdr>
-                <w:top w:val="nil"/>
-                <w:left w:val="nil"/>
-                <w:bottom w:val="nil"/>
-                <w:right w:val="nil"/>
-                <w:between w:val="nil"/>
-              </w:pBdr>
-              <w:rPr>
-                <w:color w:val="000000"/>
-              </w:rPr>
-            </w:pPr>
-            <w:r>
-              <w:t>Quản lý giỏ hàng</w:t>
+              <w:t>Đặt hàng và Thanh toán</w:t>
             </w:r>
           </w:p>
         </w:tc>
@@ -15437,7 +14624,7 @@
               </w:rPr>
             </w:pPr>
             <w:r>
-              <w:t>Quản lý danh mục</w:t>
+              <w:t>Gọi phục vụ</w:t>
             </w:r>
           </w:p>
         </w:tc>
@@ -15517,208 +14704,7 @@
           <w:tcPr>
             <w:tcW w:w="1030" w:type="dxa"/>
             <w:tcBorders>
-              <w:left w:val="single" w:sz="4" w:space="0" w:color="000000"/>
-              <w:bottom w:val="single" w:sz="4" w:space="0" w:color="000000"/>
-              <w:right w:val="single" w:sz="4" w:space="0" w:color="000000"/>
-            </w:tcBorders>
-            <w:tcMar>
-              <w:top w:w="55" w:type="dxa"/>
-              <w:left w:w="55" w:type="dxa"/>
-              <w:bottom w:w="55" w:type="dxa"/>
-              <w:right w:w="55" w:type="dxa"/>
-            </w:tcMar>
-          </w:tcPr>
-          <w:p>
-            <w:pPr>
-              <w:widowControl/>
-              <w:pBdr>
-                <w:top w:val="nil"/>
-                <w:left w:val="nil"/>
-                <w:bottom w:val="nil"/>
-                <w:right w:val="nil"/>
-                <w:between w:val="nil"/>
-              </w:pBdr>
-              <w:jc w:val="center"/>
-              <w:rPr>
-                <w:color w:val="000000"/>
-              </w:rPr>
-            </w:pPr>
-            <w:r>
-              <w:t>1</w:t>
-            </w:r>
-          </w:p>
-        </w:tc>
-        <w:tc>
-          <w:tcPr>
-            <w:tcW w:w="1465" w:type="dxa"/>
-            <w:tcBorders>
-              <w:top w:val="single" w:sz="4" w:space="0" w:color="000000"/>
-              <w:left w:val="single" w:sz="4" w:space="0" w:color="000000"/>
-              <w:bottom w:val="single" w:sz="4" w:space="0" w:color="000000"/>
-              <w:right w:val="single" w:sz="4" w:space="0" w:color="000000"/>
-            </w:tcBorders>
-            <w:tcMar>
-              <w:top w:w="55" w:type="dxa"/>
-              <w:left w:w="55" w:type="dxa"/>
-              <w:bottom w:w="55" w:type="dxa"/>
-              <w:right w:w="55" w:type="dxa"/>
-            </w:tcMar>
-          </w:tcPr>
-          <w:p>
-            <w:pPr>
-              <w:widowControl/>
-              <w:pBdr>
-                <w:top w:val="nil"/>
-                <w:left w:val="nil"/>
-                <w:bottom w:val="nil"/>
-                <w:right w:val="nil"/>
-                <w:between w:val="nil"/>
-              </w:pBdr>
-              <w:jc w:val="center"/>
-              <w:rPr>
-                <w:color w:val="000000"/>
-              </w:rPr>
-            </w:pPr>
-            <w:r>
-              <w:t>Hữu</w:t>
-            </w:r>
-          </w:p>
-        </w:tc>
-      </w:tr>
-      <w:tr>
-        <w:trPr>
-          <w:trHeight w:val="370"/>
-        </w:trPr>
-        <w:tc>
-          <w:tcPr>
-            <w:tcW w:w="610" w:type="dxa"/>
-            <w:tcBorders>
-              <w:top w:val="single" w:sz="4" w:space="0" w:color="000000"/>
-              <w:left w:val="single" w:sz="4" w:space="0" w:color="000000"/>
-              <w:bottom w:val="single" w:sz="4" w:space="0" w:color="000000"/>
-              <w:right w:val="single" w:sz="4" w:space="0" w:color="000000"/>
-            </w:tcBorders>
-            <w:tcMar>
-              <w:top w:w="55" w:type="dxa"/>
-              <w:left w:w="55" w:type="dxa"/>
-              <w:bottom w:w="55" w:type="dxa"/>
-              <w:right w:w="55" w:type="dxa"/>
-            </w:tcMar>
-            <w:vAlign w:val="center"/>
-          </w:tcPr>
-          <w:p/>
-        </w:tc>
-        <w:tc>
-          <w:tcPr>
-            <w:tcW w:w="3235" w:type="dxa"/>
-            <w:tcBorders>
-              <w:top w:val="single" w:sz="4" w:space="0" w:color="000000"/>
-              <w:left w:val="single" w:sz="4" w:space="0" w:color="000000"/>
-              <w:bottom w:val="single" w:sz="4" w:space="0" w:color="000000"/>
-              <w:right w:val="single" w:sz="4" w:space="0" w:color="000000"/>
-            </w:tcBorders>
-            <w:tcMar>
-              <w:top w:w="55" w:type="dxa"/>
-              <w:left w:w="55" w:type="dxa"/>
-              <w:bottom w:w="55" w:type="dxa"/>
-              <w:right w:w="55" w:type="dxa"/>
-            </w:tcMar>
-          </w:tcPr>
-          <w:p>
-            <w:pPr>
-              <w:widowControl/>
-              <w:pBdr>
-                <w:top w:val="nil"/>
-                <w:left w:val="nil"/>
-                <w:bottom w:val="nil"/>
-                <w:right w:val="nil"/>
-                <w:between w:val="nil"/>
-              </w:pBdr>
-              <w:rPr>
-                <w:color w:val="000000"/>
-              </w:rPr>
-            </w:pPr>
-            <w:r>
-              <w:t>Khuyến mãi và Thanh toán</w:t>
-            </w:r>
-          </w:p>
-        </w:tc>
-        <w:tc>
-          <w:tcPr>
-            <w:tcW w:w="1525" w:type="dxa"/>
-            <w:tcBorders>
-              <w:top w:val="single" w:sz="4" w:space="0" w:color="000000"/>
-              <w:left w:val="single" w:sz="4" w:space="0" w:color="000000"/>
-              <w:bottom w:val="single" w:sz="4" w:space="0" w:color="000000"/>
-              <w:right w:val="single" w:sz="4" w:space="0" w:color="000000"/>
-            </w:tcBorders>
-            <w:tcMar>
-              <w:top w:w="55" w:type="dxa"/>
-              <w:left w:w="55" w:type="dxa"/>
-              <w:bottom w:w="55" w:type="dxa"/>
-              <w:right w:w="55" w:type="dxa"/>
-            </w:tcMar>
-          </w:tcPr>
-          <w:p>
-            <w:pPr>
-              <w:widowControl/>
-              <w:pBdr>
-                <w:top w:val="nil"/>
-                <w:left w:val="nil"/>
-                <w:bottom w:val="nil"/>
-                <w:right w:val="nil"/>
-                <w:between w:val="nil"/>
-              </w:pBdr>
-              <w:jc w:val="center"/>
-              <w:rPr>
-                <w:color w:val="000000"/>
-              </w:rPr>
-            </w:pPr>
-            <w:r>
-              <w:t>14/11/2024</w:t>
-            </w:r>
-          </w:p>
-        </w:tc>
-        <w:tc>
-          <w:tcPr>
-            <w:tcW w:w="1437" w:type="dxa"/>
-            <w:tcBorders>
-              <w:top w:val="single" w:sz="4" w:space="0" w:color="000000"/>
-              <w:left w:val="single" w:sz="4" w:space="0" w:color="000000"/>
-              <w:bottom w:val="single" w:sz="4" w:space="0" w:color="000000"/>
-              <w:right w:val="single" w:sz="4" w:space="0" w:color="000000"/>
-            </w:tcBorders>
-            <w:tcMar>
-              <w:top w:w="55" w:type="dxa"/>
-              <w:left w:w="55" w:type="dxa"/>
-              <w:bottom w:w="55" w:type="dxa"/>
-              <w:right w:w="55" w:type="dxa"/>
-            </w:tcMar>
-          </w:tcPr>
-          <w:p>
-            <w:pPr>
-              <w:widowControl/>
-              <w:pBdr>
-                <w:top w:val="nil"/>
-                <w:left w:val="nil"/>
-                <w:bottom w:val="nil"/>
-                <w:right w:val="nil"/>
-                <w:between w:val="nil"/>
-              </w:pBdr>
-              <w:jc w:val="center"/>
-              <w:rPr>
-                <w:color w:val="000000"/>
-              </w:rPr>
-            </w:pPr>
-            <w:r>
-              <w:t>14/11/2024</w:t>
-            </w:r>
-          </w:p>
-        </w:tc>
-        <w:tc>
-          <w:tcPr>
-            <w:tcW w:w="1030" w:type="dxa"/>
-            <w:tcBorders>
+              <w:top w:val="single" w:sz="4" w:space="0" w:color="000000"/>
               <w:left w:val="single" w:sz="4" w:space="0" w:color="000000"/>
               <w:bottom w:val="single" w:sz="4" w:space="0" w:color="000000"/>
               <w:right w:val="single" w:sz="4" w:space="0" w:color="000000"/>
@@ -15841,7 +14827,7 @@
               </w:rPr>
             </w:pPr>
             <w:r>
-              <w:t>Gọi phục vụ</w:t>
+              <w:t>Đăng nhập</w:t>
             </w:r>
           </w:p>
         </w:tc>
@@ -15873,11 +14859,13 @@
               </w:pBdr>
               <w:jc w:val="center"/>
               <w:rPr>
-                <w:color w:val="000000"/>
-              </w:rPr>
-            </w:pPr>
-            <w:r>
-              <w:t>14/11/2024</w:t>
+                <w:bCs/>
+                <w:color w:val="000000"/>
+                <w:lang w:val="en-US"/>
+              </w:rPr>
+            </w:pPr>
+            <w:r>
+              <w:t>15/11/2024</w:t>
             </w:r>
           </w:p>
         </w:tc>
@@ -15909,11 +14897,13 @@
               </w:pBdr>
               <w:jc w:val="center"/>
               <w:rPr>
-                <w:color w:val="000000"/>
-              </w:rPr>
-            </w:pPr>
-            <w:r>
-              <w:t>14/11/2024</w:t>
+                <w:bCs/>
+                <w:color w:val="000000"/>
+                <w:lang w:val="en-US"/>
+              </w:rPr>
+            </w:pPr>
+            <w:r>
+              <w:t>15/11/2024</w:t>
             </w:r>
           </w:p>
         </w:tc>
@@ -15982,6 +14972,7 @@
               <w:jc w:val="center"/>
               <w:rPr>
                 <w:color w:val="000000"/>
+                <w:lang w:val="en-US"/>
               </w:rPr>
             </w:pPr>
             <w:r>
@@ -16044,7 +15035,7 @@
               </w:rPr>
             </w:pPr>
             <w:r>
-              <w:t>Đánh giá</w:t>
+              <w:t>Đánh giá dịch vụ</w:t>
             </w:r>
           </w:p>
         </w:tc>
@@ -16082,7 +15073,7 @@
               </w:rPr>
             </w:pPr>
             <w:r>
-              <w:t>14/11/2024</w:t>
+              <w:t>15/11/2024</w:t>
             </w:r>
           </w:p>
         </w:tc>
@@ -16120,7 +15111,7 @@
               </w:rPr>
             </w:pPr>
             <w:r>
-              <w:t>14/11/2024</w:t>
+              <w:t>15/11/2024</w:t>
             </w:r>
           </w:p>
         </w:tc>
@@ -16290,7 +15281,7 @@
               </w:rPr>
             </w:pPr>
             <w:r>
-              <w:t>14/11/2024</w:t>
+              <w:t>15/11/2024</w:t>
             </w:r>
           </w:p>
         </w:tc>
@@ -16328,7 +15319,7 @@
               </w:rPr>
             </w:pPr>
             <w:r>
-              <w:t>14/11/2024</w:t>
+              <w:t>15/11/2024</w:t>
             </w:r>
           </w:p>
         </w:tc>
@@ -16460,7 +15451,7 @@
               </w:rPr>
             </w:pPr>
             <w:r>
-              <w:t>Thông báo đơn hàng</w:t>
+              <w:t>Thông tin đơn hàng</w:t>
             </w:r>
           </w:p>
         </w:tc>
@@ -16668,7 +15659,7 @@
               </w:rPr>
             </w:pPr>
             <w:r>
-              <w:t>Thông tin đơn hàng</w:t>
+              <w:t>Lịch sử đơn hàng</w:t>
             </w:r>
           </w:p>
         </w:tc>
@@ -16876,7 +15867,7 @@
               </w:rPr>
             </w:pPr>
             <w:r>
-              <w:t>Xử lí đơn hàng</w:t>
+              <w:t>Hóa đơn</w:t>
             </w:r>
           </w:p>
         </w:tc>
@@ -17084,839 +16075,7 @@
               </w:rPr>
             </w:pPr>
             <w:r>
-              <w:t>Đăng ký</w:t>
-            </w:r>
-          </w:p>
-        </w:tc>
-        <w:tc>
-          <w:tcPr>
-            <w:tcW w:w="1525" w:type="dxa"/>
-            <w:tcBorders>
-              <w:top w:val="single" w:sz="4" w:space="0" w:color="000000"/>
-              <w:left w:val="single" w:sz="4" w:space="0" w:color="000000"/>
-              <w:bottom w:val="single" w:sz="4" w:space="0" w:color="000000"/>
-              <w:right w:val="single" w:sz="4" w:space="0" w:color="000000"/>
-            </w:tcBorders>
-            <w:tcMar>
-              <w:top w:w="55" w:type="dxa"/>
-              <w:left w:w="55" w:type="dxa"/>
-              <w:bottom w:w="55" w:type="dxa"/>
-              <w:right w:w="55" w:type="dxa"/>
-            </w:tcMar>
-          </w:tcPr>
-          <w:p>
-            <w:pPr>
-              <w:widowControl/>
-              <w:pBdr>
-                <w:top w:val="nil"/>
-                <w:left w:val="nil"/>
-                <w:bottom w:val="nil"/>
-                <w:right w:val="nil"/>
-                <w:between w:val="nil"/>
-              </w:pBdr>
-              <w:jc w:val="center"/>
-              <w:rPr>
-                <w:bCs/>
-                <w:color w:val="000000"/>
-                <w:lang w:val="en-US"/>
-              </w:rPr>
-            </w:pPr>
-            <w:r>
-              <w:t>15/11/2024</w:t>
-            </w:r>
-          </w:p>
-        </w:tc>
-        <w:tc>
-          <w:tcPr>
-            <w:tcW w:w="1437" w:type="dxa"/>
-            <w:tcBorders>
-              <w:top w:val="single" w:sz="4" w:space="0" w:color="000000"/>
-              <w:left w:val="single" w:sz="4" w:space="0" w:color="000000"/>
-              <w:bottom w:val="single" w:sz="4" w:space="0" w:color="000000"/>
-              <w:right w:val="single" w:sz="4" w:space="0" w:color="000000"/>
-            </w:tcBorders>
-            <w:tcMar>
-              <w:top w:w="55" w:type="dxa"/>
-              <w:left w:w="55" w:type="dxa"/>
-              <w:bottom w:w="55" w:type="dxa"/>
-              <w:right w:w="55" w:type="dxa"/>
-            </w:tcMar>
-          </w:tcPr>
-          <w:p>
-            <w:pPr>
-              <w:widowControl/>
-              <w:pBdr>
-                <w:top w:val="nil"/>
-                <w:left w:val="nil"/>
-                <w:bottom w:val="nil"/>
-                <w:right w:val="nil"/>
-                <w:between w:val="nil"/>
-              </w:pBdr>
-              <w:jc w:val="center"/>
-              <w:rPr>
-                <w:bCs/>
-                <w:color w:val="000000"/>
-                <w:lang w:val="en-US"/>
-              </w:rPr>
-            </w:pPr>
-            <w:r>
-              <w:t>15/11/2024</w:t>
-            </w:r>
-          </w:p>
-        </w:tc>
-        <w:tc>
-          <w:tcPr>
-            <w:tcW w:w="1030" w:type="dxa"/>
-            <w:tcBorders>
-              <w:top w:val="single" w:sz="4" w:space="0" w:color="000000"/>
-              <w:left w:val="single" w:sz="4" w:space="0" w:color="000000"/>
-              <w:bottom w:val="single" w:sz="4" w:space="0" w:color="000000"/>
-              <w:right w:val="single" w:sz="4" w:space="0" w:color="000000"/>
-            </w:tcBorders>
-            <w:tcMar>
-              <w:top w:w="55" w:type="dxa"/>
-              <w:left w:w="55" w:type="dxa"/>
-              <w:bottom w:w="55" w:type="dxa"/>
-              <w:right w:w="55" w:type="dxa"/>
-            </w:tcMar>
-          </w:tcPr>
-          <w:p>
-            <w:pPr>
-              <w:widowControl/>
-              <w:pBdr>
-                <w:top w:val="nil"/>
-                <w:left w:val="nil"/>
-                <w:bottom w:val="nil"/>
-                <w:right w:val="nil"/>
-                <w:between w:val="nil"/>
-              </w:pBdr>
-              <w:jc w:val="center"/>
-              <w:rPr>
-                <w:color w:val="000000"/>
-              </w:rPr>
-            </w:pPr>
-            <w:r>
-              <w:t>1</w:t>
-            </w:r>
-          </w:p>
-        </w:tc>
-        <w:tc>
-          <w:tcPr>
-            <w:tcW w:w="1465" w:type="dxa"/>
-            <w:tcBorders>
-              <w:top w:val="single" w:sz="4" w:space="0" w:color="000000"/>
-              <w:left w:val="single" w:sz="4" w:space="0" w:color="000000"/>
-              <w:bottom w:val="single" w:sz="4" w:space="0" w:color="000000"/>
-              <w:right w:val="single" w:sz="4" w:space="0" w:color="000000"/>
-            </w:tcBorders>
-            <w:tcMar>
-              <w:top w:w="55" w:type="dxa"/>
-              <w:left w:w="55" w:type="dxa"/>
-              <w:bottom w:w="55" w:type="dxa"/>
-              <w:right w:w="55" w:type="dxa"/>
-            </w:tcMar>
-          </w:tcPr>
-          <w:p>
-            <w:pPr>
-              <w:widowControl/>
-              <w:pBdr>
-                <w:top w:val="nil"/>
-                <w:left w:val="nil"/>
-                <w:bottom w:val="nil"/>
-                <w:right w:val="nil"/>
-                <w:between w:val="nil"/>
-              </w:pBdr>
-              <w:jc w:val="center"/>
-              <w:rPr>
-                <w:color w:val="000000"/>
-                <w:lang w:val="en-US"/>
-              </w:rPr>
-            </w:pPr>
-            <w:r>
-              <w:t>Hữu</w:t>
-            </w:r>
-          </w:p>
-        </w:tc>
-      </w:tr>
-      <w:tr>
-        <w:trPr>
-          <w:trHeight w:val="379"/>
-        </w:trPr>
-        <w:tc>
-          <w:tcPr>
-            <w:tcW w:w="610" w:type="dxa"/>
-            <w:tcBorders>
-              <w:top w:val="single" w:sz="4" w:space="0" w:color="000000"/>
-              <w:left w:val="single" w:sz="4" w:space="0" w:color="000000"/>
-              <w:bottom w:val="single" w:sz="4" w:space="0" w:color="000000"/>
-              <w:right w:val="single" w:sz="4" w:space="0" w:color="000000"/>
-            </w:tcBorders>
-            <w:tcMar>
-              <w:top w:w="55" w:type="dxa"/>
-              <w:left w:w="55" w:type="dxa"/>
-              <w:bottom w:w="55" w:type="dxa"/>
-              <w:right w:w="55" w:type="dxa"/>
-            </w:tcMar>
-            <w:vAlign w:val="center"/>
-          </w:tcPr>
-          <w:p/>
-        </w:tc>
-        <w:tc>
-          <w:tcPr>
-            <w:tcW w:w="3235" w:type="dxa"/>
-            <w:tcBorders>
-              <w:top w:val="single" w:sz="4" w:space="0" w:color="000000"/>
-              <w:left w:val="single" w:sz="4" w:space="0" w:color="000000"/>
-              <w:bottom w:val="single" w:sz="4" w:space="0" w:color="000000"/>
-              <w:right w:val="single" w:sz="4" w:space="0" w:color="000000"/>
-            </w:tcBorders>
-            <w:tcMar>
-              <w:top w:w="55" w:type="dxa"/>
-              <w:left w:w="55" w:type="dxa"/>
-              <w:bottom w:w="55" w:type="dxa"/>
-              <w:right w:w="55" w:type="dxa"/>
-            </w:tcMar>
-          </w:tcPr>
-          <w:p>
-            <w:pPr>
-              <w:widowControl/>
-              <w:pBdr>
-                <w:top w:val="nil"/>
-                <w:left w:val="nil"/>
-                <w:bottom w:val="nil"/>
-                <w:right w:val="nil"/>
-                <w:between w:val="nil"/>
-              </w:pBdr>
-              <w:rPr>
-                <w:color w:val="000000"/>
-              </w:rPr>
-            </w:pPr>
-            <w:r>
-              <w:t>Đăng nhập</w:t>
-            </w:r>
-          </w:p>
-        </w:tc>
-        <w:tc>
-          <w:tcPr>
-            <w:tcW w:w="1525" w:type="dxa"/>
-            <w:tcBorders>
-              <w:top w:val="single" w:sz="4" w:space="0" w:color="000000"/>
-              <w:left w:val="single" w:sz="4" w:space="0" w:color="000000"/>
-              <w:bottom w:val="single" w:sz="4" w:space="0" w:color="000000"/>
-              <w:right w:val="single" w:sz="4" w:space="0" w:color="000000"/>
-            </w:tcBorders>
-            <w:tcMar>
-              <w:top w:w="55" w:type="dxa"/>
-              <w:left w:w="55" w:type="dxa"/>
-              <w:bottom w:w="55" w:type="dxa"/>
-              <w:right w:w="55" w:type="dxa"/>
-            </w:tcMar>
-          </w:tcPr>
-          <w:p>
-            <w:pPr>
-              <w:widowControl/>
-              <w:pBdr>
-                <w:top w:val="nil"/>
-                <w:left w:val="nil"/>
-                <w:bottom w:val="nil"/>
-                <w:right w:val="nil"/>
-                <w:between w:val="nil"/>
-              </w:pBdr>
-              <w:jc w:val="center"/>
-              <w:rPr>
-                <w:bCs/>
-                <w:color w:val="000000"/>
-                <w:lang w:val="en-US"/>
-              </w:rPr>
-            </w:pPr>
-            <w:r>
-              <w:t>15/11/2024</w:t>
-            </w:r>
-          </w:p>
-        </w:tc>
-        <w:tc>
-          <w:tcPr>
-            <w:tcW w:w="1437" w:type="dxa"/>
-            <w:tcBorders>
-              <w:top w:val="single" w:sz="4" w:space="0" w:color="000000"/>
-              <w:left w:val="single" w:sz="4" w:space="0" w:color="000000"/>
-              <w:bottom w:val="single" w:sz="4" w:space="0" w:color="000000"/>
-              <w:right w:val="single" w:sz="4" w:space="0" w:color="000000"/>
-            </w:tcBorders>
-            <w:tcMar>
-              <w:top w:w="55" w:type="dxa"/>
-              <w:left w:w="55" w:type="dxa"/>
-              <w:bottom w:w="55" w:type="dxa"/>
-              <w:right w:w="55" w:type="dxa"/>
-            </w:tcMar>
-          </w:tcPr>
-          <w:p>
-            <w:pPr>
-              <w:widowControl/>
-              <w:pBdr>
-                <w:top w:val="nil"/>
-                <w:left w:val="nil"/>
-                <w:bottom w:val="nil"/>
-                <w:right w:val="nil"/>
-                <w:between w:val="nil"/>
-              </w:pBdr>
-              <w:jc w:val="center"/>
-              <w:rPr>
-                <w:bCs/>
-                <w:color w:val="000000"/>
-                <w:lang w:val="en-US"/>
-              </w:rPr>
-            </w:pPr>
-            <w:r>
-              <w:t>15/11/2024</w:t>
-            </w:r>
-          </w:p>
-        </w:tc>
-        <w:tc>
-          <w:tcPr>
-            <w:tcW w:w="1030" w:type="dxa"/>
-            <w:tcBorders>
-              <w:top w:val="single" w:sz="4" w:space="0" w:color="000000"/>
-              <w:left w:val="single" w:sz="4" w:space="0" w:color="000000"/>
-              <w:bottom w:val="single" w:sz="4" w:space="0" w:color="000000"/>
-              <w:right w:val="single" w:sz="4" w:space="0" w:color="000000"/>
-            </w:tcBorders>
-            <w:tcMar>
-              <w:top w:w="55" w:type="dxa"/>
-              <w:left w:w="55" w:type="dxa"/>
-              <w:bottom w:w="55" w:type="dxa"/>
-              <w:right w:w="55" w:type="dxa"/>
-            </w:tcMar>
-          </w:tcPr>
-          <w:p>
-            <w:pPr>
-              <w:widowControl/>
-              <w:pBdr>
-                <w:top w:val="nil"/>
-                <w:left w:val="nil"/>
-                <w:bottom w:val="nil"/>
-                <w:right w:val="nil"/>
-                <w:between w:val="nil"/>
-              </w:pBdr>
-              <w:jc w:val="center"/>
-              <w:rPr>
-                <w:color w:val="000000"/>
-              </w:rPr>
-            </w:pPr>
-            <w:r>
-              <w:t>1</w:t>
-            </w:r>
-          </w:p>
-        </w:tc>
-        <w:tc>
-          <w:tcPr>
-            <w:tcW w:w="1465" w:type="dxa"/>
-            <w:tcBorders>
-              <w:top w:val="single" w:sz="4" w:space="0" w:color="000000"/>
-              <w:left w:val="single" w:sz="4" w:space="0" w:color="000000"/>
-              <w:bottom w:val="single" w:sz="4" w:space="0" w:color="000000"/>
-              <w:right w:val="single" w:sz="4" w:space="0" w:color="000000"/>
-            </w:tcBorders>
-            <w:tcMar>
-              <w:top w:w="55" w:type="dxa"/>
-              <w:left w:w="55" w:type="dxa"/>
-              <w:bottom w:w="55" w:type="dxa"/>
-              <w:right w:w="55" w:type="dxa"/>
-            </w:tcMar>
-          </w:tcPr>
-          <w:p>
-            <w:pPr>
-              <w:widowControl/>
-              <w:pBdr>
-                <w:top w:val="nil"/>
-                <w:left w:val="nil"/>
-                <w:bottom w:val="nil"/>
-                <w:right w:val="nil"/>
-                <w:between w:val="nil"/>
-              </w:pBdr>
-              <w:jc w:val="center"/>
-              <w:rPr>
-                <w:color w:val="000000"/>
-                <w:lang w:val="en-US"/>
-              </w:rPr>
-            </w:pPr>
-            <w:r>
-              <w:t>Hữu</w:t>
-            </w:r>
-          </w:p>
-        </w:tc>
-      </w:tr>
-      <w:tr>
-        <w:trPr>
-          <w:trHeight w:val="379"/>
-        </w:trPr>
-        <w:tc>
-          <w:tcPr>
-            <w:tcW w:w="610" w:type="dxa"/>
-            <w:tcBorders>
-              <w:top w:val="single" w:sz="4" w:space="0" w:color="000000"/>
-              <w:left w:val="single" w:sz="4" w:space="0" w:color="000000"/>
-              <w:bottom w:val="single" w:sz="4" w:space="0" w:color="000000"/>
-              <w:right w:val="single" w:sz="4" w:space="0" w:color="000000"/>
-            </w:tcBorders>
-            <w:tcMar>
-              <w:top w:w="55" w:type="dxa"/>
-              <w:left w:w="55" w:type="dxa"/>
-              <w:bottom w:w="55" w:type="dxa"/>
-              <w:right w:w="55" w:type="dxa"/>
-            </w:tcMar>
-            <w:vAlign w:val="center"/>
-          </w:tcPr>
-          <w:p/>
-        </w:tc>
-        <w:tc>
-          <w:tcPr>
-            <w:tcW w:w="3235" w:type="dxa"/>
-            <w:tcBorders>
-              <w:top w:val="single" w:sz="4" w:space="0" w:color="000000"/>
-              <w:left w:val="single" w:sz="4" w:space="0" w:color="000000"/>
-              <w:bottom w:val="single" w:sz="4" w:space="0" w:color="000000"/>
-              <w:right w:val="single" w:sz="4" w:space="0" w:color="000000"/>
-            </w:tcBorders>
-            <w:tcMar>
-              <w:top w:w="55" w:type="dxa"/>
-              <w:left w:w="55" w:type="dxa"/>
-              <w:bottom w:w="55" w:type="dxa"/>
-              <w:right w:w="55" w:type="dxa"/>
-            </w:tcMar>
-          </w:tcPr>
-          <w:p>
-            <w:pPr>
-              <w:widowControl/>
-              <w:pBdr>
-                <w:top w:val="nil"/>
-                <w:left w:val="nil"/>
-                <w:bottom w:val="nil"/>
-                <w:right w:val="nil"/>
-                <w:between w:val="nil"/>
-              </w:pBdr>
-              <w:rPr>
-                <w:color w:val="000000"/>
-              </w:rPr>
-            </w:pPr>
-            <w:r>
-              <w:t>Quản lý bàn</w:t>
-            </w:r>
-          </w:p>
-        </w:tc>
-        <w:tc>
-          <w:tcPr>
-            <w:tcW w:w="1525" w:type="dxa"/>
-            <w:tcBorders>
-              <w:top w:val="single" w:sz="4" w:space="0" w:color="000000"/>
-              <w:left w:val="single" w:sz="4" w:space="0" w:color="000000"/>
-              <w:bottom w:val="single" w:sz="4" w:space="0" w:color="000000"/>
-              <w:right w:val="single" w:sz="4" w:space="0" w:color="000000"/>
-            </w:tcBorders>
-            <w:tcMar>
-              <w:top w:w="55" w:type="dxa"/>
-              <w:left w:w="55" w:type="dxa"/>
-              <w:bottom w:w="55" w:type="dxa"/>
-              <w:right w:w="55" w:type="dxa"/>
-            </w:tcMar>
-          </w:tcPr>
-          <w:p>
-            <w:pPr>
-              <w:widowControl/>
-              <w:pBdr>
-                <w:top w:val="nil"/>
-                <w:left w:val="nil"/>
-                <w:bottom w:val="nil"/>
-                <w:right w:val="nil"/>
-                <w:between w:val="nil"/>
-              </w:pBdr>
-              <w:jc w:val="center"/>
-              <w:rPr>
-                <w:bCs/>
-                <w:color w:val="000000"/>
-                <w:lang w:val="en-US"/>
-              </w:rPr>
-            </w:pPr>
-            <w:r>
-              <w:t>15/11/2024</w:t>
-            </w:r>
-          </w:p>
-        </w:tc>
-        <w:tc>
-          <w:tcPr>
-            <w:tcW w:w="1437" w:type="dxa"/>
-            <w:tcBorders>
-              <w:top w:val="single" w:sz="4" w:space="0" w:color="000000"/>
-              <w:left w:val="single" w:sz="4" w:space="0" w:color="000000"/>
-              <w:bottom w:val="single" w:sz="4" w:space="0" w:color="000000"/>
-              <w:right w:val="single" w:sz="4" w:space="0" w:color="000000"/>
-            </w:tcBorders>
-            <w:tcMar>
-              <w:top w:w="55" w:type="dxa"/>
-              <w:left w:w="55" w:type="dxa"/>
-              <w:bottom w:w="55" w:type="dxa"/>
-              <w:right w:w="55" w:type="dxa"/>
-            </w:tcMar>
-          </w:tcPr>
-          <w:p>
-            <w:pPr>
-              <w:widowControl/>
-              <w:pBdr>
-                <w:top w:val="nil"/>
-                <w:left w:val="nil"/>
-                <w:bottom w:val="nil"/>
-                <w:right w:val="nil"/>
-                <w:between w:val="nil"/>
-              </w:pBdr>
-              <w:jc w:val="center"/>
-              <w:rPr>
-                <w:bCs/>
-                <w:color w:val="000000"/>
-                <w:lang w:val="en-US"/>
-              </w:rPr>
-            </w:pPr>
-            <w:r>
-              <w:t>15/11/2024</w:t>
-            </w:r>
-          </w:p>
-        </w:tc>
-        <w:tc>
-          <w:tcPr>
-            <w:tcW w:w="1030" w:type="dxa"/>
-            <w:tcBorders>
-              <w:top w:val="single" w:sz="4" w:space="0" w:color="000000"/>
-              <w:left w:val="single" w:sz="4" w:space="0" w:color="000000"/>
-              <w:bottom w:val="single" w:sz="4" w:space="0" w:color="000000"/>
-              <w:right w:val="single" w:sz="4" w:space="0" w:color="000000"/>
-            </w:tcBorders>
-            <w:tcMar>
-              <w:top w:w="55" w:type="dxa"/>
-              <w:left w:w="55" w:type="dxa"/>
-              <w:bottom w:w="55" w:type="dxa"/>
-              <w:right w:w="55" w:type="dxa"/>
-            </w:tcMar>
-          </w:tcPr>
-          <w:p>
-            <w:pPr>
-              <w:widowControl/>
-              <w:pBdr>
-                <w:top w:val="nil"/>
-                <w:left w:val="nil"/>
-                <w:bottom w:val="nil"/>
-                <w:right w:val="nil"/>
-                <w:between w:val="nil"/>
-              </w:pBdr>
-              <w:jc w:val="center"/>
-              <w:rPr>
-                <w:color w:val="000000"/>
-              </w:rPr>
-            </w:pPr>
-            <w:r>
-              <w:t>1</w:t>
-            </w:r>
-          </w:p>
-        </w:tc>
-        <w:tc>
-          <w:tcPr>
-            <w:tcW w:w="1465" w:type="dxa"/>
-            <w:tcBorders>
-              <w:top w:val="single" w:sz="4" w:space="0" w:color="000000"/>
-              <w:left w:val="single" w:sz="4" w:space="0" w:color="000000"/>
-              <w:bottom w:val="single" w:sz="4" w:space="0" w:color="000000"/>
-              <w:right w:val="single" w:sz="4" w:space="0" w:color="000000"/>
-            </w:tcBorders>
-            <w:tcMar>
-              <w:top w:w="55" w:type="dxa"/>
-              <w:left w:w="55" w:type="dxa"/>
-              <w:bottom w:w="55" w:type="dxa"/>
-              <w:right w:w="55" w:type="dxa"/>
-            </w:tcMar>
-          </w:tcPr>
-          <w:p>
-            <w:pPr>
-              <w:widowControl/>
-              <w:pBdr>
-                <w:top w:val="nil"/>
-                <w:left w:val="nil"/>
-                <w:bottom w:val="nil"/>
-                <w:right w:val="nil"/>
-                <w:between w:val="nil"/>
-              </w:pBdr>
-              <w:jc w:val="center"/>
-              <w:rPr>
-                <w:color w:val="000000"/>
-                <w:lang w:val="en-US"/>
-              </w:rPr>
-            </w:pPr>
-            <w:r>
-              <w:t>Hữu</w:t>
-            </w:r>
-          </w:p>
-        </w:tc>
-      </w:tr>
-      <w:tr>
-        <w:trPr>
-          <w:trHeight w:val="379"/>
-        </w:trPr>
-        <w:tc>
-          <w:tcPr>
-            <w:tcW w:w="610" w:type="dxa"/>
-            <w:tcBorders>
-              <w:top w:val="single" w:sz="4" w:space="0" w:color="000000"/>
-              <w:left w:val="single" w:sz="4" w:space="0" w:color="000000"/>
-              <w:bottom w:val="single" w:sz="4" w:space="0" w:color="000000"/>
-              <w:right w:val="single" w:sz="4" w:space="0" w:color="000000"/>
-            </w:tcBorders>
-            <w:tcMar>
-              <w:top w:w="55" w:type="dxa"/>
-              <w:left w:w="55" w:type="dxa"/>
-              <w:bottom w:w="55" w:type="dxa"/>
-              <w:right w:w="55" w:type="dxa"/>
-            </w:tcMar>
-            <w:vAlign w:val="center"/>
-          </w:tcPr>
-          <w:p/>
-        </w:tc>
-        <w:tc>
-          <w:tcPr>
-            <w:tcW w:w="3235" w:type="dxa"/>
-            <w:tcBorders>
-              <w:top w:val="single" w:sz="4" w:space="0" w:color="000000"/>
-              <w:left w:val="single" w:sz="4" w:space="0" w:color="000000"/>
-              <w:bottom w:val="single" w:sz="4" w:space="0" w:color="000000"/>
-              <w:right w:val="single" w:sz="4" w:space="0" w:color="000000"/>
-            </w:tcBorders>
-            <w:tcMar>
-              <w:top w:w="55" w:type="dxa"/>
-              <w:left w:w="55" w:type="dxa"/>
-              <w:bottom w:w="55" w:type="dxa"/>
-              <w:right w:w="55" w:type="dxa"/>
-            </w:tcMar>
-          </w:tcPr>
-          <w:p>
-            <w:pPr>
-              <w:widowControl/>
-              <w:pBdr>
-                <w:top w:val="nil"/>
-                <w:left w:val="nil"/>
-                <w:bottom w:val="nil"/>
-                <w:right w:val="nil"/>
-                <w:between w:val="nil"/>
-              </w:pBdr>
-              <w:rPr>
-                <w:color w:val="000000"/>
-              </w:rPr>
-            </w:pPr>
-            <w:r>
               <w:t>Quản lý tài khoản</w:t>
-            </w:r>
-          </w:p>
-        </w:tc>
-        <w:tc>
-          <w:tcPr>
-            <w:tcW w:w="1525" w:type="dxa"/>
-            <w:tcBorders>
-              <w:top w:val="single" w:sz="4" w:space="0" w:color="000000"/>
-              <w:left w:val="single" w:sz="4" w:space="0" w:color="000000"/>
-              <w:bottom w:val="single" w:sz="4" w:space="0" w:color="000000"/>
-              <w:right w:val="single" w:sz="4" w:space="0" w:color="000000"/>
-            </w:tcBorders>
-            <w:tcMar>
-              <w:top w:w="55" w:type="dxa"/>
-              <w:left w:w="55" w:type="dxa"/>
-              <w:bottom w:w="55" w:type="dxa"/>
-              <w:right w:w="55" w:type="dxa"/>
-            </w:tcMar>
-          </w:tcPr>
-          <w:p>
-            <w:pPr>
-              <w:widowControl/>
-              <w:pBdr>
-                <w:top w:val="nil"/>
-                <w:left w:val="nil"/>
-                <w:bottom w:val="nil"/>
-                <w:right w:val="nil"/>
-                <w:between w:val="nil"/>
-              </w:pBdr>
-              <w:jc w:val="center"/>
-              <w:rPr>
-                <w:bCs/>
-                <w:color w:val="000000"/>
-                <w:lang w:val="en-US"/>
-              </w:rPr>
-            </w:pPr>
-            <w:r>
-              <w:t>15/11/2024</w:t>
-            </w:r>
-          </w:p>
-        </w:tc>
-        <w:tc>
-          <w:tcPr>
-            <w:tcW w:w="1437" w:type="dxa"/>
-            <w:tcBorders>
-              <w:top w:val="single" w:sz="4" w:space="0" w:color="000000"/>
-              <w:left w:val="single" w:sz="4" w:space="0" w:color="000000"/>
-              <w:bottom w:val="single" w:sz="4" w:space="0" w:color="000000"/>
-              <w:right w:val="single" w:sz="4" w:space="0" w:color="000000"/>
-            </w:tcBorders>
-            <w:tcMar>
-              <w:top w:w="55" w:type="dxa"/>
-              <w:left w:w="55" w:type="dxa"/>
-              <w:bottom w:w="55" w:type="dxa"/>
-              <w:right w:w="55" w:type="dxa"/>
-            </w:tcMar>
-          </w:tcPr>
-          <w:p>
-            <w:pPr>
-              <w:widowControl/>
-              <w:pBdr>
-                <w:top w:val="nil"/>
-                <w:left w:val="nil"/>
-                <w:bottom w:val="nil"/>
-                <w:right w:val="nil"/>
-                <w:between w:val="nil"/>
-              </w:pBdr>
-              <w:jc w:val="center"/>
-              <w:rPr>
-                <w:bCs/>
-                <w:color w:val="000000"/>
-                <w:lang w:val="en-US"/>
-              </w:rPr>
-            </w:pPr>
-            <w:r>
-              <w:t>15/11/2024</w:t>
-            </w:r>
-          </w:p>
-        </w:tc>
-        <w:tc>
-          <w:tcPr>
-            <w:tcW w:w="1030" w:type="dxa"/>
-            <w:tcBorders>
-              <w:top w:val="single" w:sz="4" w:space="0" w:color="000000"/>
-              <w:left w:val="single" w:sz="4" w:space="0" w:color="000000"/>
-              <w:bottom w:val="single" w:sz="4" w:space="0" w:color="000000"/>
-              <w:right w:val="single" w:sz="4" w:space="0" w:color="000000"/>
-            </w:tcBorders>
-            <w:tcMar>
-              <w:top w:w="55" w:type="dxa"/>
-              <w:left w:w="55" w:type="dxa"/>
-              <w:bottom w:w="55" w:type="dxa"/>
-              <w:right w:w="55" w:type="dxa"/>
-            </w:tcMar>
-          </w:tcPr>
-          <w:p>
-            <w:pPr>
-              <w:widowControl/>
-              <w:pBdr>
-                <w:top w:val="nil"/>
-                <w:left w:val="nil"/>
-                <w:bottom w:val="nil"/>
-                <w:right w:val="nil"/>
-                <w:between w:val="nil"/>
-              </w:pBdr>
-              <w:jc w:val="center"/>
-              <w:rPr>
-                <w:color w:val="000000"/>
-              </w:rPr>
-            </w:pPr>
-            <w:r>
-              <w:t>1</w:t>
-            </w:r>
-          </w:p>
-        </w:tc>
-        <w:tc>
-          <w:tcPr>
-            <w:tcW w:w="1465" w:type="dxa"/>
-            <w:tcBorders>
-              <w:top w:val="single" w:sz="4" w:space="0" w:color="000000"/>
-              <w:left w:val="single" w:sz="4" w:space="0" w:color="000000"/>
-              <w:bottom w:val="single" w:sz="4" w:space="0" w:color="000000"/>
-              <w:right w:val="single" w:sz="4" w:space="0" w:color="000000"/>
-            </w:tcBorders>
-            <w:tcMar>
-              <w:top w:w="55" w:type="dxa"/>
-              <w:left w:w="55" w:type="dxa"/>
-              <w:bottom w:w="55" w:type="dxa"/>
-              <w:right w:w="55" w:type="dxa"/>
-            </w:tcMar>
-          </w:tcPr>
-          <w:p>
-            <w:pPr>
-              <w:widowControl/>
-              <w:pBdr>
-                <w:top w:val="nil"/>
-                <w:left w:val="nil"/>
-                <w:bottom w:val="nil"/>
-                <w:right w:val="nil"/>
-                <w:between w:val="nil"/>
-              </w:pBdr>
-              <w:jc w:val="center"/>
-              <w:rPr>
-                <w:color w:val="000000"/>
-                <w:lang w:val="en-US"/>
-              </w:rPr>
-            </w:pPr>
-            <w:r>
-              <w:t>Hữu</w:t>
-            </w:r>
-          </w:p>
-        </w:tc>
-      </w:tr>
-      <w:tr>
-        <w:trPr>
-          <w:trHeight w:val="379"/>
-        </w:trPr>
-        <w:tc>
-          <w:tcPr>
-            <w:tcW w:w="610" w:type="dxa"/>
-            <w:tcBorders>
-              <w:top w:val="single" w:sz="4" w:space="0" w:color="000000"/>
-              <w:left w:val="single" w:sz="4" w:space="0" w:color="000000"/>
-              <w:bottom w:val="single" w:sz="4" w:space="0" w:color="000000"/>
-              <w:right w:val="single" w:sz="4" w:space="0" w:color="000000"/>
-            </w:tcBorders>
-            <w:tcMar>
-              <w:top w:w="55" w:type="dxa"/>
-              <w:left w:w="55" w:type="dxa"/>
-              <w:bottom w:w="55" w:type="dxa"/>
-              <w:right w:w="55" w:type="dxa"/>
-            </w:tcMar>
-            <w:vAlign w:val="center"/>
-          </w:tcPr>
-          <w:p/>
-        </w:tc>
-        <w:tc>
-          <w:tcPr>
-            <w:tcW w:w="3235" w:type="dxa"/>
-            <w:tcBorders>
-              <w:top w:val="single" w:sz="4" w:space="0" w:color="000000"/>
-              <w:left w:val="single" w:sz="4" w:space="0" w:color="000000"/>
-              <w:bottom w:val="single" w:sz="4" w:space="0" w:color="000000"/>
-              <w:right w:val="single" w:sz="4" w:space="0" w:color="000000"/>
-            </w:tcBorders>
-            <w:tcMar>
-              <w:top w:w="55" w:type="dxa"/>
-              <w:left w:w="55" w:type="dxa"/>
-              <w:bottom w:w="55" w:type="dxa"/>
-              <w:right w:w="55" w:type="dxa"/>
-            </w:tcMar>
-          </w:tcPr>
-          <w:p>
-            <w:pPr>
-              <w:widowControl/>
-              <w:pBdr>
-                <w:top w:val="nil"/>
-                <w:left w:val="nil"/>
-                <w:bottom w:val="nil"/>
-                <w:right w:val="nil"/>
-                <w:between w:val="nil"/>
-              </w:pBdr>
-              <w:rPr>
-                <w:color w:val="000000"/>
-              </w:rPr>
-            </w:pPr>
-            <w:r>
-              <w:t>Lịch sử đơn hàng</w:t>
             </w:r>
           </w:p>
         </w:tc>
@@ -23429,28 +21588,28 @@
 </file>
 
 <file path=customXml/item1.xml><?xml version="1.0" encoding="utf-8"?>
+<b:Sources xmlns:b="http://schemas.openxmlformats.org/officeDocument/2006/bibliography" xmlns="http://schemas.openxmlformats.org/officeDocument/2006/bibliography" SelectedStyle="\APASixthEditionOfficeOnline.xsl" StyleName="APA" Version="6"/>
+</file>
+
+<file path=customXml/item2.xml><?xml version="1.0" encoding="utf-8"?>
 <go:gDocsCustomXmlDataStorage xmlns:go="http://customooxmlschemas.google.com/" xmlns:r="http://schemas.openxmlformats.org/officeDocument/2006/relationships" uri="GoogleDocsCustomDataVersion2">
   <go:docsCustomData xmlns:go="http://customooxmlschemas.google.com/" roundtripDataSignature="AMtx7mjZRHC9TlweENQ7Z2qqVSvMq4AlCQ==">CgMxLjAyCGguZ2pkZ3hzMgloLjMwajB6bGwyCWguMWZvYjl0ZTIJaC4zem55c2g3MgloLjJldDkycDAyCGgudHlqY3d0MgloLjNkeTZ2a20yCWguMXQzaDVzZjIJaC40ZDM0b2c4MgloLjJzOGV5bzEyCWguMTdkcDh2dTIJaC4zcmRjcmpuMgloLjI2aW4xcmcyCGgubG54Yno5MgloLjM1bmt1bjIyCWguMWtzdjR1djIJaC40NHNpbmlvMgloLjJqeHN4cWgyCGguejMzN3lhMgloLjNqMnFxbTMyCWguMXk4MTB0dzIJaC40aTdvamhwMgloLjJ4Y3l0cGk4AHIhMXFSaG91RjFWLVZUM3pyNlFINVVvLWdFZGpwTVdDX09j</go:docsCustomData>
 </go:gDocsCustomXmlDataStorage>
 </file>
 
-<file path=customXml/item2.xml><?xml version="1.0" encoding="utf-8"?>
-<b:Sources xmlns:b="http://schemas.openxmlformats.org/officeDocument/2006/bibliography" xmlns="http://schemas.openxmlformats.org/officeDocument/2006/bibliography" SelectedStyle="\APASixthEditionOfficeOnline.xsl" StyleName="APA" Version="6"/>
+<file path=customXml/itemProps1.xml><?xml version="1.0" encoding="utf-8"?>
+<ds:datastoreItem xmlns:ds="http://schemas.openxmlformats.org/officeDocument/2006/customXml" ds:itemID="{F9A3BEF9-86C6-4265-B675-FFD292C01874}">
+  <ds:schemaRefs>
+    <ds:schemaRef ds:uri="http://schemas.openxmlformats.org/officeDocument/2006/bibliography"/>
+  </ds:schemaRefs>
+</ds:datastoreItem>
 </file>
 
-<file path=customXml/itemProps1.xml><?xml version="1.0" encoding="utf-8"?>
+<file path=customXml/itemProps2.xml><?xml version="1.0" encoding="utf-8"?>
 <ds:datastoreItem xmlns:ds="http://schemas.openxmlformats.org/officeDocument/2006/customXml" ds:itemID="{11111111-1234-1234-1234-123412341234}">
   <ds:schemaRefs>
     <ds:schemaRef ds:uri="http://customooxmlschemas.google.com/"/>
     <ds:schemaRef ds:uri="http://schemas.openxmlformats.org/officeDocument/2006/relationships"/>
   </ds:schemaRefs>
 </ds:datastoreItem>
-</file>
-
-<file path=customXml/itemProps2.xml><?xml version="1.0" encoding="utf-8"?>
-<ds:datastoreItem xmlns:ds="http://schemas.openxmlformats.org/officeDocument/2006/customXml" ds:itemID="{F9A3BEF9-86C6-4265-B675-FFD292C01874}">
-  <ds:schemaRefs>
-    <ds:schemaRef ds:uri="http://schemas.openxmlformats.org/officeDocument/2006/bibliography"/>
-  </ds:schemaRefs>
-</ds:datastoreItem>
 </file>
</xml_diff>